<commit_message>
Refactored to object oriented version
Also added estimation based on shirt size.
</commit_message>
<xml_diff>
--- a/Create wbs user guide.docx
+++ b/Create wbs user guide.docx
@@ -96,9 +96,6 @@
                 </w:rPr>
                 <w:alias w:val="Title"/>
                 <w:id w:val="15524250"/>
-                <w:placeholder>
-                  <w:docPart w:val="FBBCF4034F84474E8785E21DE39A52C3"/>
-                </w:placeholder>
                 <w:dataBinding w:prefixMappings="xmlns:ns0='http://schemas.openxmlformats.org/package/2006/metadata/core-properties' xmlns:ns1='http://purl.org/dc/elements/1.1/'" w:xpath="/ns0:coreProperties[1]/ns1:title[1]" w:storeItemID="{6C3C8BC8-F283-45AE-878A-BAB7291924A1}"/>
                 <w:text/>
               </w:sdtPr>
@@ -868,10 +865,7 @@
         <w:t>[name of input csv file] [name of output file]</w:t>
       </w:r>
     </w:p>
-    <w:p>
-      <w:bookmarkStart w:id="8" w:name="_GoBack"/>
-      <w:bookmarkEnd w:id="8"/>
-    </w:p>
+    <w:p/>
     <w:p>
       <w:pPr>
         <w:pStyle w:val="Heading1"/>
@@ -884,10 +878,10 @@
       <w:pPr>
         <w:pStyle w:val="Heading2"/>
         <w:rPr>
-          <w:ins w:id="9" w:author="Rhodes, Mike" w:date="2014-09-10T09:50:00Z"/>
-        </w:rPr>
-      </w:pPr>
-      <w:ins w:id="10" w:author="Rhodes, Mike" w:date="2014-09-10T09:50:00Z">
+          <w:ins w:id="8" w:author="Rhodes, Mike" w:date="2014-09-10T09:50:00Z"/>
+        </w:rPr>
+      </w:pPr>
+      <w:ins w:id="9" w:author="Rhodes, Mike" w:date="2014-09-10T09:50:00Z">
         <w:r>
           <w:t>Creating a Query in RTC</w:t>
         </w:r>
@@ -897,10 +891,10 @@
       <w:pPr>
         <w:pStyle w:val="Heading2"/>
         <w:rPr>
-          <w:ins w:id="11" w:author="Rhodes, Mike" w:date="2014-09-10T09:50:00Z"/>
-        </w:rPr>
-      </w:pPr>
-      <w:ins w:id="12" w:author="Rhodes, Mike" w:date="2014-09-10T09:50:00Z">
+          <w:ins w:id="10" w:author="Rhodes, Mike" w:date="2014-09-10T09:50:00Z"/>
+        </w:rPr>
+      </w:pPr>
+      <w:ins w:id="11" w:author="Rhodes, Mike" w:date="2014-09-10T09:50:00Z">
         <w:r>
           <w:t xml:space="preserve">Running RTC query/export to </w:t>
         </w:r>
@@ -1067,646 +1061,1764 @@
       <w:r>
         <w:t xml:space="preserve"> </w:t>
       </w:r>
+      <w:del w:id="12" w:author="Rhodes, Mike" w:date="2014-10-08T12:13:00Z">
+        <w:r>
+          <w:delText xml:space="preserve">json </w:delText>
+        </w:r>
+      </w:del>
+      <w:ins w:id="13" w:author="Rhodes, Mike" w:date="2014-10-08T12:13:00Z">
+        <w:r>
+          <w:t>Python</w:t>
+        </w:r>
+        <w:r>
+          <w:t xml:space="preserve"> </w:t>
+        </w:r>
+      </w:ins>
+      <w:r>
+        <w:t xml:space="preserve">file </w:t>
+      </w:r>
+      <w:r>
+        <w:t xml:space="preserve">called </w:t>
+      </w:r>
+      <w:del w:id="14" w:author="Rhodes, Mike" w:date="2014-10-08T12:13:00Z">
+        <w:r>
+          <w:delText>config.json</w:delText>
+        </w:r>
+      </w:del>
+      <w:ins w:id="15" w:author="Rhodes, Mike" w:date="2014-10-08T12:13:00Z">
+        <w:r>
+          <w:t>config.py</w:t>
+        </w:r>
+      </w:ins>
+      <w:r>
+        <w:t xml:space="preserve">. </w:t>
+      </w:r>
+    </w:p>
+    <w:p>
+      <w:r>
+        <w:t xml:space="preserve">The </w:t>
+      </w:r>
       <w:proofErr w:type="spellStart"/>
       <w:r>
-        <w:t>json</w:t>
+        <w:t>config</w:t>
       </w:r>
       <w:proofErr w:type="spellEnd"/>
       <w:r>
-        <w:t xml:space="preserve"> file </w:t>
-      </w:r>
-      <w:r>
-        <w:t xml:space="preserve">called </w:t>
-      </w:r>
-      <w:proofErr w:type="spellStart"/>
-      <w:r>
-        <w:t>config.json</w:t>
-      </w:r>
+        <w:t xml:space="preserve"> fi</w:t>
+      </w:r>
+      <w:r>
+        <w:t xml:space="preserve">le </w:t>
+      </w:r>
+      <w:ins w:id="16" w:author="Rhodes, Mike" w:date="2014-10-08T12:14:00Z">
+        <w:r>
+          <w:t xml:space="preserve">contains comments to help you understand what the different configuration does.  </w:t>
+        </w:r>
+      </w:ins>
+      <w:del w:id="17" w:author="Rhodes, Mike" w:date="2014-10-08T12:14:00Z">
+        <w:r>
+          <w:delText>consists of an array of dictionaries where each dictionary correspond</w:delText>
+        </w:r>
+        <w:r>
+          <w:delText>s</w:delText>
+        </w:r>
+        <w:r>
+          <w:delText xml:space="preserve"> to</w:delText>
+        </w:r>
+        <w:r>
+          <w:delText xml:space="preserve"> a piece </w:delText>
+        </w:r>
+        <w:r>
+          <w:delText>of configu</w:delText>
+        </w:r>
+        <w:r>
+          <w:delText>ra</w:delText>
+        </w:r>
+        <w:r>
+          <w:delText>ble</w:delText>
+        </w:r>
+        <w:r>
+          <w:delText xml:space="preserve"> data.</w:delText>
+        </w:r>
+      </w:del>
+      <w:ins w:id="18" w:author="Rhodes, Mike" w:date="2014-10-08T12:14:00Z">
+        <w:r>
+          <w:t xml:space="preserve">You can modify any part of the </w:t>
+        </w:r>
+        <w:proofErr w:type="spellStart"/>
+        <w:r>
+          <w:t>config</w:t>
+        </w:r>
+        <w:proofErr w:type="spellEnd"/>
+        <w:r>
+          <w:t xml:space="preserve"> file by commenting it out or changing it.  You shouldn</w:t>
+        </w:r>
+      </w:ins>
+      <w:ins w:id="19" w:author="Rhodes, Mike" w:date="2014-10-08T12:15:00Z">
+        <w:r>
+          <w:t>’t need a detailed (or even any) knowledge of Python to edit the file so long as you respect and copy the format of the original version.  Watch out for commas in lists.</w:t>
+        </w:r>
+      </w:ins>
+      <w:r>
+        <w:t xml:space="preserve"> </w:t>
+      </w:r>
+    </w:p>
+    <w:p/>
+    <w:p>
+      <w:pPr>
+        <w:pStyle w:val="Heading3"/>
+      </w:pPr>
+      <w:r>
+        <w:t xml:space="preserve">Plans </w:t>
+      </w:r>
+    </w:p>
+    <w:p>
+      <w:r>
+        <w:t>T</w:t>
+      </w:r>
+      <w:r>
+        <w:t xml:space="preserve">he entry </w:t>
+      </w:r>
+      <w:r>
+        <w:t>"Planned For"</w:t>
+      </w:r>
+      <w:r>
+        <w:t xml:space="preserve"> is a </w:t>
+      </w:r>
+      <w:del w:id="20" w:author="Rhodes, Mike" w:date="2014-10-08T12:16:00Z">
+        <w:r>
+          <w:delText xml:space="preserve">dictionary </w:delText>
+        </w:r>
+      </w:del>
+      <w:ins w:id="21" w:author="Rhodes, Mike" w:date="2014-10-08T12:16:00Z">
+        <w:r>
+          <w:t>list</w:t>
+        </w:r>
+        <w:r>
+          <w:t xml:space="preserve"> </w:t>
+        </w:r>
+      </w:ins>
+      <w:r>
+        <w:t xml:space="preserve">consisting of the names of the project plans </w:t>
+      </w:r>
+      <w:del w:id="22" w:author="Rhodes, Mike" w:date="2014-10-08T12:17:00Z">
+        <w:r>
+          <w:delText xml:space="preserve">and </w:delText>
+        </w:r>
+      </w:del>
+      <w:ins w:id="23" w:author="Rhodes, Mike" w:date="2014-10-08T12:17:00Z">
+        <w:r>
+          <w:t>in</w:t>
+        </w:r>
+        <w:r>
+          <w:t xml:space="preserve"> </w:t>
+        </w:r>
+      </w:ins>
+      <w:r>
+        <w:t>their order or</w:t>
+      </w:r>
+      <w:r>
+        <w:t xml:space="preserve"> priority. The script sorts the plans in ascending order</w:t>
+      </w:r>
+      <w:ins w:id="24" w:author="Rhodes, Mike" w:date="2014-10-08T12:17:00Z">
+        <w:r>
+          <w:t xml:space="preserve"> in the iteration report.  It doesn’t use </w:t>
+        </w:r>
+        <w:proofErr w:type="spellStart"/>
+        <w:r>
+          <w:t>PlannedFor</w:t>
+        </w:r>
+        <w:proofErr w:type="spellEnd"/>
+        <w:r>
+          <w:t xml:space="preserve"> order for ranking in the Work Breakdown or Ranked sheets as RTC doesn</w:t>
+        </w:r>
+      </w:ins>
+      <w:ins w:id="25" w:author="Rhodes, Mike" w:date="2014-10-08T12:18:00Z">
+        <w:r>
+          <w:t>’t use it here either</w:t>
+        </w:r>
+      </w:ins>
+      <w:r>
+        <w:t>.</w:t>
+      </w:r>
+      <w:r>
+        <w:t xml:space="preserve"> The name</w:t>
+      </w:r>
+      <w:r>
+        <w:t xml:space="preserve"> of the plans must correspond</w:t>
+      </w:r>
+      <w:r>
+        <w:t xml:space="preserve"> to the names in the RTC export and assigned with the correct priority:</w:t>
+      </w:r>
+      <w:r>
+        <w:t xml:space="preserve"> </w:t>
+      </w:r>
+    </w:p>
+    <w:p>
+      <w:pPr>
+        <w:rPr>
+          <w:rFonts w:ascii="Consolas" w:hAnsi="Consolas" w:cs="Consolas"/>
+        </w:rPr>
+      </w:pPr>
+      <w:r>
+        <w:t xml:space="preserve"> </w:t>
+      </w:r>
+      <w:r>
+        <w:rPr>
+          <w:rFonts w:ascii="Consolas" w:hAnsi="Consolas" w:cs="Consolas"/>
+        </w:rPr>
+        <w:tab/>
+      </w:r>
+      <w:r>
+        <w:rPr>
+          <w:rFonts w:ascii="Consolas" w:hAnsi="Consolas" w:cs="Consolas"/>
+        </w:rPr>
+        <w:t>"Planned For"</w:t>
+      </w:r>
+      <w:proofErr w:type="gramStart"/>
+      <w:r>
+        <w:rPr>
+          <w:rFonts w:ascii="Consolas" w:hAnsi="Consolas" w:cs="Consolas"/>
+        </w:rPr>
+        <w:t>:</w:t>
+      </w:r>
+      <w:ins w:id="26" w:author="Rhodes, Mike" w:date="2014-10-08T12:18:00Z">
+        <w:r>
+          <w:rPr>
+            <w:rFonts w:ascii="Consolas" w:hAnsi="Consolas" w:cs="Consolas"/>
+          </w:rPr>
+          <w:t>[</w:t>
+        </w:r>
+      </w:ins>
+      <w:proofErr w:type="gramEnd"/>
+      <w:del w:id="27" w:author="Rhodes, Mike" w:date="2014-10-08T12:18:00Z">
+        <w:r>
+          <w:rPr>
+            <w:rFonts w:ascii="Consolas" w:hAnsi="Consolas" w:cs="Consolas"/>
+          </w:rPr>
+          <w:delText>{</w:delText>
+        </w:r>
+      </w:del>
+      <w:r>
+        <w:rPr>
+          <w:rFonts w:ascii="Consolas" w:hAnsi="Consolas" w:cs="Consolas"/>
+        </w:rPr>
+        <w:t xml:space="preserve"> </w:t>
+      </w:r>
+    </w:p>
+    <w:p>
+      <w:pPr>
+        <w:ind w:left="720" w:firstLine="720"/>
+        <w:rPr>
+          <w:rFonts w:ascii="Consolas" w:hAnsi="Consolas" w:cs="Consolas"/>
+        </w:rPr>
+      </w:pPr>
+      <w:del w:id="28" w:author="Rhodes, Mike" w:date="2014-10-08T12:18:00Z">
+        <w:r>
+          <w:rPr>
+            <w:rFonts w:ascii="Consolas" w:hAnsi="Consolas" w:cs="Consolas"/>
+            <w:color w:val="4F81BD" w:themeColor="accent1"/>
+          </w:rPr>
+          <w:delText>[</w:delText>
+        </w:r>
+      </w:del>
+      <w:r>
+        <w:rPr>
+          <w:rFonts w:ascii="Consolas" w:hAnsi="Consolas" w:cs="Consolas"/>
+          <w:color w:val="4F81BD" w:themeColor="accent1"/>
+        </w:rPr>
+        <w:t>“</w:t>
+      </w:r>
+      <w:proofErr w:type="gramStart"/>
+      <w:r>
+        <w:rPr>
+          <w:rFonts w:ascii="Consolas" w:hAnsi="Consolas" w:cs="Consolas"/>
+          <w:color w:val="4F81BD" w:themeColor="accent1"/>
+        </w:rPr>
+        <w:t>name</w:t>
+      </w:r>
+      <w:proofErr w:type="gramEnd"/>
+      <w:r>
+        <w:rPr>
+          <w:rFonts w:ascii="Consolas" w:hAnsi="Consolas" w:cs="Consolas"/>
+          <w:color w:val="4F81BD" w:themeColor="accent1"/>
+        </w:rPr>
+        <w:t xml:space="preserve"> of plan</w:t>
+      </w:r>
+      <w:r>
+        <w:rPr>
+          <w:rFonts w:ascii="Consolas" w:hAnsi="Consolas" w:cs="Consolas"/>
+          <w:color w:val="4F81BD" w:themeColor="accent1"/>
+        </w:rPr>
+        <w:t>”</w:t>
+      </w:r>
+      <w:del w:id="29" w:author="Rhodes, Mike" w:date="2014-10-08T12:18:00Z">
+        <w:r>
+          <w:rPr>
+            <w:rFonts w:ascii="Consolas" w:hAnsi="Consolas" w:cs="Consolas"/>
+            <w:color w:val="4F81BD" w:themeColor="accent1"/>
+          </w:rPr>
+          <w:delText>]</w:delText>
+        </w:r>
+      </w:del>
+      <w:r>
+        <w:rPr>
+          <w:rFonts w:ascii="Consolas" w:hAnsi="Consolas" w:cs="Consolas"/>
+        </w:rPr>
+        <w:t xml:space="preserve">, </w:t>
+      </w:r>
+      <w:del w:id="30" w:author="Rhodes, Mike" w:date="2014-10-08T12:18:00Z">
+        <w:r>
+          <w:rPr>
+            <w:rFonts w:ascii="Consolas" w:hAnsi="Consolas" w:cs="Consolas"/>
+            <w:color w:val="4F81BD" w:themeColor="accent1"/>
+          </w:rPr>
+          <w:delText>[priority</w:delText>
+        </w:r>
+        <w:r>
+          <w:rPr>
+            <w:rFonts w:ascii="Consolas" w:hAnsi="Consolas" w:cs="Consolas"/>
+            <w:color w:val="4F81BD" w:themeColor="accent1"/>
+          </w:rPr>
+          <w:delText xml:space="preserve"> number</w:delText>
+        </w:r>
+        <w:r>
+          <w:rPr>
+            <w:rFonts w:ascii="Consolas" w:hAnsi="Consolas" w:cs="Consolas"/>
+            <w:color w:val="4F81BD" w:themeColor="accent1"/>
+          </w:rPr>
+          <w:delText>]</w:delText>
+        </w:r>
+      </w:del>
+    </w:p>
+    <w:p>
+      <w:pPr>
+        <w:ind w:firstLine="720"/>
+      </w:pPr>
+      <w:ins w:id="31" w:author="Rhodes, Mike" w:date="2014-10-08T12:18:00Z">
+        <w:r>
+          <w:rPr>
+            <w:rFonts w:ascii="Consolas" w:hAnsi="Consolas" w:cs="Consolas"/>
+          </w:rPr>
+          <w:t>]</w:t>
+        </w:r>
+      </w:ins>
+      <w:del w:id="32" w:author="Rhodes, Mike" w:date="2014-10-08T12:18:00Z">
+        <w:r>
+          <w:rPr>
+            <w:rFonts w:ascii="Consolas" w:hAnsi="Consolas" w:cs="Consolas"/>
+          </w:rPr>
+          <w:delText>}</w:delText>
+        </w:r>
+      </w:del>
+      <w:r>
+        <w:rPr>
+          <w:rFonts w:ascii="Consolas" w:hAnsi="Consolas" w:cs="Consolas"/>
+        </w:rPr>
+        <w:t>,</w:t>
+      </w:r>
+      <w:r>
+        <w:tab/>
+      </w:r>
+      <w:r>
+        <w:t xml:space="preserve"> </w:t>
+      </w:r>
+    </w:p>
+    <w:p/>
+    <w:p>
+      <w:pPr>
+        <w:pStyle w:val="Heading3"/>
+      </w:pPr>
+      <w:r>
+        <w:t>Priority</w:t>
+      </w:r>
+    </w:p>
+    <w:p>
+      <w:r>
+        <w:t>The “Priority” entry</w:t>
+      </w:r>
+      <w:r>
+        <w:t xml:space="preserve"> </w:t>
+      </w:r>
+      <w:r>
+        <w:t xml:space="preserve">is a </w:t>
+      </w:r>
+      <w:del w:id="33" w:author="Rhodes, Mike" w:date="2014-10-08T12:19:00Z">
+        <w:r>
+          <w:delText xml:space="preserve">dictionary </w:delText>
+        </w:r>
+      </w:del>
+      <w:ins w:id="34" w:author="Rhodes, Mike" w:date="2014-10-08T12:19:00Z">
+        <w:r>
+          <w:t>list</w:t>
+        </w:r>
+        <w:r>
+          <w:t xml:space="preserve"> </w:t>
+        </w:r>
+      </w:ins>
+      <w:r>
+        <w:t xml:space="preserve">consisting of </w:t>
+      </w:r>
+      <w:ins w:id="35" w:author="Rhodes, Mike" w:date="2014-10-08T12:19:00Z">
+        <w:r>
+          <w:t xml:space="preserve">priority names in descending </w:t>
+        </w:r>
+      </w:ins>
+      <w:r>
+        <w:t>priority</w:t>
+      </w:r>
+      <w:del w:id="36" w:author="Rhodes, Mike" w:date="2014-10-08T12:19:00Z">
+        <w:r>
+          <w:delText xml:space="preserve"> </w:delText>
+        </w:r>
+        <w:r>
+          <w:delText>and the enumerated values</w:delText>
+        </w:r>
+      </w:del>
+      <w:r>
+        <w:t xml:space="preserve">. The script ranks the work items in </w:t>
+      </w:r>
+      <w:del w:id="37" w:author="Rhodes, Mike" w:date="2014-10-08T12:19:00Z">
+        <w:r>
+          <w:delText>ascending</w:delText>
+        </w:r>
+        <w:r>
+          <w:delText xml:space="preserve"> </w:delText>
+        </w:r>
+      </w:del>
+      <w:ins w:id="38" w:author="Rhodes, Mike" w:date="2014-10-08T12:19:00Z">
+        <w:r>
+          <w:t>descending</w:t>
+        </w:r>
+      </w:ins>
+      <w:ins w:id="39" w:author="Rhodes, Mike" w:date="2014-10-08T12:20:00Z">
+        <w:r>
+          <w:t xml:space="preserve"> (</w:t>
+        </w:r>
+        <w:proofErr w:type="spellStart"/>
+        <w:r>
+          <w:t>i.e</w:t>
+        </w:r>
+        <w:proofErr w:type="spellEnd"/>
+        <w:r>
+          <w:t xml:space="preserve"> same order as the list you give it</w:t>
+        </w:r>
+      </w:ins>
+      <w:del w:id="40" w:author="Rhodes, Mike" w:date="2014-10-08T12:20:00Z">
+        <w:r>
+          <w:delText>order of the enumerated values, where 1 is ranked highest in the list</w:delText>
+        </w:r>
+      </w:del>
+      <w:r>
+        <w:t xml:space="preserve">. </w:t>
+      </w:r>
+    </w:p>
+    <w:p>
+      <w:pPr>
+        <w:rPr>
+          <w:rFonts w:ascii="Consolas" w:hAnsi="Consolas" w:cs="Consolas"/>
+        </w:rPr>
+      </w:pPr>
+      <w:r>
+        <w:tab/>
+      </w:r>
+      <w:r>
+        <w:rPr>
+          <w:rFonts w:ascii="Consolas" w:hAnsi="Consolas" w:cs="Consolas"/>
+        </w:rPr>
+        <w:t xml:space="preserve"> "Priority"</w:t>
+      </w:r>
+      <w:proofErr w:type="gramStart"/>
+      <w:r>
+        <w:rPr>
+          <w:rFonts w:ascii="Consolas" w:hAnsi="Consolas" w:cs="Consolas"/>
+        </w:rPr>
+        <w:t>:</w:t>
+      </w:r>
+      <w:ins w:id="41" w:author="Rhodes, Mike" w:date="2014-10-08T12:20:00Z">
+        <w:r>
+          <w:rPr>
+            <w:rFonts w:ascii="Consolas" w:hAnsi="Consolas" w:cs="Consolas"/>
+          </w:rPr>
+          <w:t>[</w:t>
+        </w:r>
+      </w:ins>
+      <w:proofErr w:type="gramEnd"/>
+      <w:del w:id="42" w:author="Rhodes, Mike" w:date="2014-10-08T12:20:00Z">
+        <w:r>
+          <w:rPr>
+            <w:rFonts w:ascii="Consolas" w:hAnsi="Consolas" w:cs="Consolas"/>
+          </w:rPr>
+          <w:delText>{</w:delText>
+        </w:r>
+      </w:del>
+    </w:p>
+    <w:p>
+      <w:pPr>
+        <w:rPr>
+          <w:rFonts w:ascii="Consolas" w:hAnsi="Consolas" w:cs="Consolas"/>
+        </w:rPr>
+      </w:pPr>
+      <w:r>
+        <w:rPr>
+          <w:rFonts w:ascii="Consolas" w:hAnsi="Consolas" w:cs="Consolas"/>
+        </w:rPr>
+        <w:tab/>
+      </w:r>
+      <w:r>
+        <w:rPr>
+          <w:rFonts w:ascii="Consolas" w:hAnsi="Consolas" w:cs="Consolas"/>
+        </w:rPr>
+        <w:tab/>
+      </w:r>
+      <w:r>
+        <w:rPr>
+          <w:rFonts w:ascii="Consolas" w:hAnsi="Consolas" w:cs="Consolas"/>
+        </w:rPr>
+        <w:tab/>
+        <w:t>"High"</w:t>
+      </w:r>
+      <w:ins w:id="43" w:author="Rhodes, Mike" w:date="2014-10-08T12:20:00Z">
+        <w:r>
+          <w:rPr>
+            <w:rFonts w:ascii="Consolas" w:hAnsi="Consolas" w:cs="Consolas"/>
+          </w:rPr>
+          <w:t>,</w:t>
+        </w:r>
+      </w:ins>
+      <w:del w:id="44" w:author="Rhodes, Mike" w:date="2014-10-08T12:20:00Z">
+        <w:r>
+          <w:rPr>
+            <w:rFonts w:ascii="Consolas" w:hAnsi="Consolas" w:cs="Consolas"/>
+          </w:rPr>
+          <w:delText>:1,</w:delText>
+        </w:r>
+      </w:del>
+    </w:p>
+    <w:p>
+      <w:pPr>
+        <w:rPr>
+          <w:rFonts w:ascii="Consolas" w:hAnsi="Consolas" w:cs="Consolas"/>
+        </w:rPr>
+      </w:pPr>
+      <w:r>
+        <w:rPr>
+          <w:rFonts w:ascii="Consolas" w:hAnsi="Consolas" w:cs="Consolas"/>
+        </w:rPr>
+        <w:tab/>
+      </w:r>
+      <w:r>
+        <w:rPr>
+          <w:rFonts w:ascii="Consolas" w:hAnsi="Consolas" w:cs="Consolas"/>
+        </w:rPr>
+        <w:tab/>
+      </w:r>
+      <w:r>
+        <w:rPr>
+          <w:rFonts w:ascii="Consolas" w:hAnsi="Consolas" w:cs="Consolas"/>
+        </w:rPr>
+        <w:tab/>
+        <w:t>"Medium"</w:t>
+      </w:r>
+      <w:del w:id="45" w:author="Rhodes, Mike" w:date="2014-10-08T12:20:00Z">
+        <w:r>
+          <w:rPr>
+            <w:rFonts w:ascii="Consolas" w:hAnsi="Consolas" w:cs="Consolas"/>
+          </w:rPr>
+          <w:delText>:2</w:delText>
+        </w:r>
+      </w:del>
+      <w:r>
+        <w:rPr>
+          <w:rFonts w:ascii="Consolas" w:hAnsi="Consolas" w:cs="Consolas"/>
+        </w:rPr>
+        <w:t>,</w:t>
+      </w:r>
+    </w:p>
+    <w:p>
+      <w:pPr>
+        <w:rPr>
+          <w:rFonts w:ascii="Consolas" w:hAnsi="Consolas" w:cs="Consolas"/>
+        </w:rPr>
+      </w:pPr>
+      <w:r>
+        <w:rPr>
+          <w:rFonts w:ascii="Consolas" w:hAnsi="Consolas" w:cs="Consolas"/>
+        </w:rPr>
+        <w:tab/>
+      </w:r>
+      <w:r>
+        <w:rPr>
+          <w:rFonts w:ascii="Consolas" w:hAnsi="Consolas" w:cs="Consolas"/>
+        </w:rPr>
+        <w:tab/>
+      </w:r>
+      <w:r>
+        <w:rPr>
+          <w:rFonts w:ascii="Consolas" w:hAnsi="Consolas" w:cs="Consolas"/>
+        </w:rPr>
+        <w:tab/>
+        <w:t>"Low"</w:t>
+      </w:r>
+      <w:del w:id="46" w:author="Rhodes, Mike" w:date="2014-10-08T12:20:00Z">
+        <w:r>
+          <w:rPr>
+            <w:rFonts w:ascii="Consolas" w:hAnsi="Consolas" w:cs="Consolas"/>
+          </w:rPr>
+          <w:delText>:3</w:delText>
+        </w:r>
+      </w:del>
+      <w:r>
+        <w:rPr>
+          <w:rFonts w:ascii="Consolas" w:hAnsi="Consolas" w:cs="Consolas"/>
+        </w:rPr>
+        <w:t>,</w:t>
+      </w:r>
+    </w:p>
+    <w:p>
+      <w:pPr>
+        <w:rPr>
+          <w:rFonts w:ascii="Consolas" w:hAnsi="Consolas" w:cs="Consolas"/>
+        </w:rPr>
+      </w:pPr>
+      <w:r>
+        <w:rPr>
+          <w:rFonts w:ascii="Consolas" w:hAnsi="Consolas" w:cs="Consolas"/>
+        </w:rPr>
+        <w:tab/>
+      </w:r>
+      <w:r>
+        <w:rPr>
+          <w:rFonts w:ascii="Consolas" w:hAnsi="Consolas" w:cs="Consolas"/>
+        </w:rPr>
+        <w:tab/>
+      </w:r>
+      <w:r>
+        <w:rPr>
+          <w:rFonts w:ascii="Consolas" w:hAnsi="Consolas" w:cs="Consolas"/>
+        </w:rPr>
+        <w:tab/>
+        <w:t>"Unassigned"</w:t>
+      </w:r>
+      <w:del w:id="47" w:author="Rhodes, Mike" w:date="2014-10-08T12:20:00Z">
+        <w:r>
+          <w:rPr>
+            <w:rFonts w:ascii="Consolas" w:hAnsi="Consolas" w:cs="Consolas"/>
+          </w:rPr>
+          <w:delText>:4</w:delText>
+        </w:r>
+      </w:del>
+    </w:p>
+    <w:p>
+      <w:pPr>
+        <w:rPr>
+          <w:rFonts w:ascii="Consolas" w:hAnsi="Consolas" w:cs="Consolas"/>
+        </w:rPr>
+      </w:pPr>
+      <w:r>
+        <w:rPr>
+          <w:rFonts w:ascii="Consolas" w:hAnsi="Consolas" w:cs="Consolas"/>
+        </w:rPr>
+        <w:tab/>
+      </w:r>
+      <w:ins w:id="48" w:author="Rhodes, Mike" w:date="2014-10-08T12:20:00Z">
+        <w:r>
+          <w:rPr>
+            <w:rFonts w:ascii="Consolas" w:hAnsi="Consolas" w:cs="Consolas"/>
+          </w:rPr>
+          <w:t>]</w:t>
+        </w:r>
+      </w:ins>
+      <w:del w:id="49" w:author="Rhodes, Mike" w:date="2014-10-08T12:20:00Z">
+        <w:r>
+          <w:rPr>
+            <w:rFonts w:ascii="Consolas" w:hAnsi="Consolas" w:cs="Consolas"/>
+          </w:rPr>
+          <w:delText>}</w:delText>
+        </w:r>
+      </w:del>
+    </w:p>
+    <w:p>
+      <w:del w:id="50" w:author="Rhodes, Mike" w:date="2014-10-08T12:20:00Z">
+        <w:r>
+          <w:delText>It is not recommended to c</w:delText>
+        </w:r>
+      </w:del>
+      <w:ins w:id="51" w:author="Rhodes, Mike" w:date="2014-10-08T12:20:00Z">
+        <w:r>
+          <w:t>C</w:t>
+        </w:r>
+      </w:ins>
+      <w:r>
+        <w:t>hange this s</w:t>
+      </w:r>
+      <w:r>
+        <w:t xml:space="preserve">ection </w:t>
+      </w:r>
+      <w:del w:id="52" w:author="Rhodes, Mike" w:date="2014-10-08T12:20:00Z">
+        <w:r>
+          <w:delText xml:space="preserve">unless the </w:delText>
+        </w:r>
+      </w:del>
+      <w:ins w:id="53" w:author="Rhodes, Mike" w:date="2014-10-08T12:20:00Z">
+        <w:r>
+          <w:t xml:space="preserve">if you change </w:t>
+        </w:r>
+      </w:ins>
+      <w:r>
+        <w:t xml:space="preserve">priority </w:t>
+      </w:r>
+      <w:del w:id="54" w:author="Rhodes, Mike" w:date="2014-10-08T12:20:00Z">
+        <w:r>
+          <w:delText>data c</w:delText>
+        </w:r>
+        <w:r>
+          <w:delText xml:space="preserve">hanges </w:delText>
+        </w:r>
+      </w:del>
+      <w:ins w:id="55" w:author="Rhodes, Mike" w:date="2014-10-08T12:20:00Z">
+        <w:r>
+          <w:t xml:space="preserve">enumeration </w:t>
+        </w:r>
+      </w:ins>
+      <w:r>
+        <w:t>in the RTC</w:t>
+      </w:r>
+      <w:del w:id="56" w:author="Rhodes, Mike" w:date="2014-10-08T12:20:00Z">
+        <w:r>
+          <w:delText xml:space="preserve"> export</w:delText>
+        </w:r>
+      </w:del>
+      <w:r>
+        <w:t>.</w:t>
+      </w:r>
+      <w:ins w:id="57" w:author="Rhodes, Mike" w:date="2014-10-08T12:21:00Z">
+        <w:r>
+          <w:t xml:space="preserve">  If you don’t change the enumeration, you’re unlikely to need to change this.</w:t>
+        </w:r>
+      </w:ins>
+    </w:p>
+    <w:p/>
+    <w:p>
+      <w:pPr>
+        <w:pStyle w:val="Heading3"/>
+      </w:pPr>
+      <w:r>
+        <w:t>Format</w:t>
+      </w:r>
+    </w:p>
+    <w:p>
+      <w:r>
+        <w:t xml:space="preserve">The “Format” entry </w:t>
+      </w:r>
+      <w:r>
+        <w:t xml:space="preserve">is a dictionary consisting of configuration for the </w:t>
+      </w:r>
+      <w:del w:id="58" w:author="Rhodes, Mike" w:date="2014-10-08T12:21:00Z">
+        <w:r>
+          <w:delText xml:space="preserve">rows </w:delText>
+        </w:r>
+      </w:del>
+      <w:ins w:id="59" w:author="Rhodes, Mike" w:date="2014-10-08T12:21:00Z">
+        <w:r>
+          <w:t>cells</w:t>
+        </w:r>
+        <w:r>
+          <w:t xml:space="preserve"> </w:t>
+        </w:r>
+      </w:ins>
+      <w:r>
+        <w:t xml:space="preserve">which require distinct text formatting in the output file.  </w:t>
+      </w:r>
+    </w:p>
+    <w:p>
+      <w:pPr>
+        <w:ind w:firstLine="720"/>
+        <w:rPr>
+          <w:color w:val="4F81BD" w:themeColor="accent1"/>
+        </w:rPr>
+      </w:pPr>
+      <w:proofErr w:type="gramStart"/>
+      <w:r>
+        <w:rPr>
+          <w:color w:val="4F81BD" w:themeColor="accent1"/>
+        </w:rPr>
+        <w:t>entry</w:t>
+      </w:r>
+      <w:proofErr w:type="gramEnd"/>
+      <w:r>
+        <w:rPr>
+          <w:color w:val="4F81BD" w:themeColor="accent1"/>
+        </w:rPr>
+        <w:t xml:space="preserve"> :</w:t>
+      </w:r>
+      <w:del w:id="60" w:author="Rhodes, Mike" w:date="2014-10-08T12:22:00Z">
+        <w:r>
+          <w:rPr>
+            <w:color w:val="4F81BD" w:themeColor="accent1"/>
+          </w:rPr>
+          <w:delText>[Font name ,size ,bold,</w:delText>
+        </w:r>
+        <w:r>
+          <w:rPr>
+            <w:color w:val="4F81BD" w:themeColor="accent1"/>
+          </w:rPr>
+          <w:delText xml:space="preserve"> </w:delText>
+        </w:r>
+        <w:r>
+          <w:rPr>
+            <w:color w:val="4F81BD" w:themeColor="accent1"/>
+          </w:rPr>
+          <w:delText>italic, c</w:delText>
+        </w:r>
+        <w:r>
+          <w:rPr>
+            <w:color w:val="4F81BD" w:themeColor="accent1"/>
+          </w:rPr>
+          <w:delText>olour</w:delText>
+        </w:r>
+        <w:r>
+          <w:rPr>
+            <w:color w:val="4F81BD" w:themeColor="accent1"/>
+          </w:rPr>
+          <w:delText>]</w:delText>
+        </w:r>
+      </w:del>
+      <w:ins w:id="61" w:author="Rhodes, Mike" w:date="2014-10-08T12:22:00Z">
+        <w:r>
+          <w:rPr>
+            <w:color w:val="4F81BD" w:themeColor="accent1"/>
+          </w:rPr>
+          <w:t>{&lt;key&gt;:&lt;value&gt;,&lt;key&gt;:&lt;value&gt;,…},</w:t>
+        </w:r>
+      </w:ins>
+    </w:p>
+    <w:p>
+      <w:pPr>
+        <w:rPr>
+          <w:ins w:id="62" w:author="Rhodes, Mike" w:date="2014-10-08T12:24:00Z"/>
+        </w:rPr>
+      </w:pPr>
+      <w:del w:id="63" w:author="Rhodes, Mike" w:date="2014-10-08T12:23:00Z">
+        <w:r>
+          <w:delText>The font type, size, bold, italic and colour of the text can be configured for the following rows capability, defect, epic, feature, story and header.</w:delText>
+        </w:r>
+      </w:del>
+      <w:ins w:id="64" w:author="Rhodes, Mike" w:date="2014-10-08T12:23:00Z">
+        <w:r>
+          <w:t xml:space="preserve">Any text matching </w:t>
+        </w:r>
+        <w:r>
+          <w:rPr>
+            <w:i/>
+          </w:rPr>
+          <w:t>entry</w:t>
+        </w:r>
+        <w:r>
+          <w:t xml:space="preserve"> will be formatted using </w:t>
+        </w:r>
+        <w:r>
+          <w:lastRenderedPageBreak/>
+          <w:t xml:space="preserve">the </w:t>
+        </w:r>
+        <w:r>
+          <w:rPr>
+            <w:i/>
+          </w:rPr>
+          <w:t>&lt;key</w:t>
+        </w:r>
+        <w:proofErr w:type="gramStart"/>
+        <w:r>
+          <w:rPr>
+            <w:i/>
+          </w:rPr>
+          <w:t>&gt;:</w:t>
+        </w:r>
+        <w:proofErr w:type="gramEnd"/>
+        <w:r>
+          <w:rPr>
+            <w:i/>
+          </w:rPr>
+          <w:t>&lt;value&gt;</w:t>
+        </w:r>
+      </w:ins>
+      <w:ins w:id="65" w:author="Rhodes, Mike" w:date="2014-10-08T12:24:00Z">
+        <w:r>
+          <w:t xml:space="preserve"> formatting rules associated with it.  Description of how to construct a formatting rule can be found here: </w:t>
+        </w:r>
+        <w:r>
+          <w:fldChar w:fldCharType="begin"/>
+        </w:r>
+        <w:r>
+          <w:instrText xml:space="preserve"> HYPERLINK "</w:instrText>
+        </w:r>
+        <w:r>
+          <w:instrText>http://xlsxwriter.readthedocs.org/en/latest/working_with_formats.html</w:instrText>
+        </w:r>
+        <w:r>
+          <w:instrText xml:space="preserve">" </w:instrText>
+        </w:r>
+        <w:r>
+          <w:fldChar w:fldCharType="separate"/>
+        </w:r>
+        <w:r>
+          <w:rPr>
+            <w:rStyle w:val="Hyperlink"/>
+          </w:rPr>
+          <w:t>http://xlsxwriter.readthedocs.org/en/latest/working_with_formats.html</w:t>
+        </w:r>
+        <w:r>
+          <w:fldChar w:fldCharType="end"/>
+        </w:r>
+      </w:ins>
+    </w:p>
+    <w:p>
+      <w:pPr>
+        <w:rPr>
+          <w:ins w:id="66" w:author="Rhodes, Mike" w:date="2014-10-08T12:25:00Z"/>
+        </w:rPr>
+      </w:pPr>
+      <w:ins w:id="67" w:author="Rhodes, Mike" w:date="2014-10-08T12:25:00Z">
+        <w:r>
+          <w:t>Example formats are listed below:</w:t>
+        </w:r>
+      </w:ins>
+    </w:p>
+    <w:p>
+      <w:pPr>
+        <w:autoSpaceDE w:val="0"/>
+        <w:autoSpaceDN w:val="0"/>
+        <w:adjustRightInd w:val="0"/>
+        <w:spacing w:after="0" w:line="240" w:lineRule="auto"/>
+        <w:rPr>
+          <w:ins w:id="68" w:author="Rhodes, Mike" w:date="2014-10-08T12:25:00Z"/>
+          <w:rFonts w:ascii="Consolas" w:hAnsi="Consolas" w:cs="Consolas"/>
+          <w:sz w:val="20"/>
+          <w:szCs w:val="20"/>
+        </w:rPr>
+      </w:pPr>
+      <w:ins w:id="69" w:author="Rhodes, Mike" w:date="2014-10-08T12:25:00Z">
+        <w:r>
+          <w:rPr>
+            <w:rFonts w:ascii="Consolas" w:hAnsi="Consolas" w:cs="Consolas"/>
+            <w:sz w:val="20"/>
+            <w:szCs w:val="20"/>
+          </w:rPr>
+          <w:tab/>
+        </w:r>
+        <w:r>
+          <w:rPr>
+            <w:rFonts w:ascii="Consolas" w:hAnsi="Consolas" w:cs="Consolas"/>
+            <w:sz w:val="20"/>
+            <w:szCs w:val="20"/>
+          </w:rPr>
+          <w:tab/>
+          <w:t>"Capability":{"</w:t>
+        </w:r>
+        <w:proofErr w:type="spellStart"/>
+        <w:r>
+          <w:rPr>
+            <w:rFonts w:ascii="Consolas" w:hAnsi="Consolas" w:cs="Consolas"/>
+            <w:sz w:val="20"/>
+            <w:szCs w:val="20"/>
+          </w:rPr>
+          <w:t>font":"Times</w:t>
+        </w:r>
+        <w:proofErr w:type="spellEnd"/>
+        <w:r>
+          <w:rPr>
+            <w:rFonts w:ascii="Consolas" w:hAnsi="Consolas" w:cs="Consolas"/>
+            <w:sz w:val="20"/>
+            <w:szCs w:val="20"/>
+          </w:rPr>
+          <w:t xml:space="preserve"> New Roman","size":10},</w:t>
+        </w:r>
+      </w:ins>
+    </w:p>
+    <w:p>
+      <w:pPr>
+        <w:autoSpaceDE w:val="0"/>
+        <w:autoSpaceDN w:val="0"/>
+        <w:adjustRightInd w:val="0"/>
+        <w:spacing w:after="0" w:line="240" w:lineRule="auto"/>
+        <w:rPr>
+          <w:ins w:id="70" w:author="Rhodes, Mike" w:date="2014-10-08T12:25:00Z"/>
+          <w:rFonts w:ascii="Consolas" w:hAnsi="Consolas" w:cs="Consolas"/>
+          <w:sz w:val="20"/>
+          <w:szCs w:val="20"/>
+        </w:rPr>
+      </w:pPr>
+      <w:ins w:id="71" w:author="Rhodes, Mike" w:date="2014-10-08T12:25:00Z">
+        <w:r>
+          <w:rPr>
+            <w:rFonts w:ascii="Consolas" w:hAnsi="Consolas" w:cs="Consolas"/>
+            <w:sz w:val="20"/>
+            <w:szCs w:val="20"/>
+          </w:rPr>
+          <w:tab/>
+        </w:r>
+        <w:r>
+          <w:rPr>
+            <w:rFonts w:ascii="Consolas" w:hAnsi="Consolas" w:cs="Consolas"/>
+            <w:sz w:val="20"/>
+            <w:szCs w:val="20"/>
+          </w:rPr>
+          <w:tab/>
+          <w:t>"Defect":{"</w:t>
+        </w:r>
+        <w:proofErr w:type="spellStart"/>
+        <w:r>
+          <w:rPr>
+            <w:rFonts w:ascii="Consolas" w:hAnsi="Consolas" w:cs="Consolas"/>
+            <w:sz w:val="20"/>
+            <w:szCs w:val="20"/>
+          </w:rPr>
+          <w:t>font":"Times</w:t>
+        </w:r>
+        <w:proofErr w:type="spellEnd"/>
+        <w:r>
+          <w:rPr>
+            <w:rFonts w:ascii="Consolas" w:hAnsi="Consolas" w:cs="Consolas"/>
+            <w:sz w:val="20"/>
+            <w:szCs w:val="20"/>
+          </w:rPr>
+          <w:t xml:space="preserve"> New Roman","size":10},</w:t>
+        </w:r>
+      </w:ins>
+    </w:p>
+    <w:p>
+      <w:pPr>
+        <w:autoSpaceDE w:val="0"/>
+        <w:autoSpaceDN w:val="0"/>
+        <w:adjustRightInd w:val="0"/>
+        <w:spacing w:after="0" w:line="240" w:lineRule="auto"/>
+        <w:rPr>
+          <w:ins w:id="72" w:author="Rhodes, Mike" w:date="2014-10-08T12:25:00Z"/>
+          <w:rFonts w:ascii="Consolas" w:hAnsi="Consolas" w:cs="Consolas"/>
+          <w:sz w:val="20"/>
+          <w:szCs w:val="20"/>
+        </w:rPr>
+      </w:pPr>
+      <w:ins w:id="73" w:author="Rhodes, Mike" w:date="2014-10-08T12:25:00Z">
+        <w:r>
+          <w:rPr>
+            <w:rFonts w:ascii="Consolas" w:hAnsi="Consolas" w:cs="Consolas"/>
+            <w:sz w:val="20"/>
+            <w:szCs w:val="20"/>
+          </w:rPr>
+          <w:tab/>
+        </w:r>
+        <w:r>
+          <w:rPr>
+            <w:rFonts w:ascii="Consolas" w:hAnsi="Consolas" w:cs="Consolas"/>
+            <w:sz w:val="20"/>
+            <w:szCs w:val="20"/>
+          </w:rPr>
+          <w:tab/>
+          <w:t>"Epic":{"</w:t>
+        </w:r>
+        <w:proofErr w:type="spellStart"/>
+        <w:r>
+          <w:rPr>
+            <w:rFonts w:ascii="Consolas" w:hAnsi="Consolas" w:cs="Consolas"/>
+            <w:sz w:val="20"/>
+            <w:szCs w:val="20"/>
+          </w:rPr>
+          <w:t>font":"Times</w:t>
+        </w:r>
+        <w:proofErr w:type="spellEnd"/>
+        <w:r>
+          <w:rPr>
+            <w:rFonts w:ascii="Consolas" w:hAnsi="Consolas" w:cs="Consolas"/>
+            <w:sz w:val="20"/>
+            <w:szCs w:val="20"/>
+          </w:rPr>
+          <w:t xml:space="preserve"> New Roman","size":16,"italic":1},</w:t>
+        </w:r>
+      </w:ins>
+    </w:p>
+    <w:p>
+      <w:pPr>
+        <w:autoSpaceDE w:val="0"/>
+        <w:autoSpaceDN w:val="0"/>
+        <w:adjustRightInd w:val="0"/>
+        <w:spacing w:after="0" w:line="240" w:lineRule="auto"/>
+        <w:rPr>
+          <w:ins w:id="74" w:author="Rhodes, Mike" w:date="2014-10-08T12:25:00Z"/>
+          <w:rFonts w:ascii="Consolas" w:hAnsi="Consolas" w:cs="Consolas"/>
+          <w:sz w:val="20"/>
+          <w:szCs w:val="20"/>
+        </w:rPr>
+      </w:pPr>
+      <w:ins w:id="75" w:author="Rhodes, Mike" w:date="2014-10-08T12:25:00Z">
+        <w:r>
+          <w:rPr>
+            <w:rFonts w:ascii="Consolas" w:hAnsi="Consolas" w:cs="Consolas"/>
+            <w:sz w:val="20"/>
+            <w:szCs w:val="20"/>
+          </w:rPr>
+          <w:tab/>
+        </w:r>
+        <w:r>
+          <w:rPr>
+            <w:rFonts w:ascii="Consolas" w:hAnsi="Consolas" w:cs="Consolas"/>
+            <w:sz w:val="20"/>
+            <w:szCs w:val="20"/>
+          </w:rPr>
+          <w:tab/>
+          <w:t>"Feature":{"</w:t>
+        </w:r>
+        <w:proofErr w:type="spellStart"/>
+        <w:r>
+          <w:rPr>
+            <w:rFonts w:ascii="Consolas" w:hAnsi="Consolas" w:cs="Consolas"/>
+            <w:sz w:val="20"/>
+            <w:szCs w:val="20"/>
+          </w:rPr>
+          <w:t>font":"Times</w:t>
+        </w:r>
+        <w:proofErr w:type="spellEnd"/>
+        <w:r>
+          <w:rPr>
+            <w:rFonts w:ascii="Consolas" w:hAnsi="Consolas" w:cs="Consolas"/>
+            <w:sz w:val="20"/>
+            <w:szCs w:val="20"/>
+          </w:rPr>
+          <w:t xml:space="preserve"> New Roman","size":14},</w:t>
+        </w:r>
+      </w:ins>
+    </w:p>
+    <w:p>
+      <w:pPr>
+        <w:autoSpaceDE w:val="0"/>
+        <w:autoSpaceDN w:val="0"/>
+        <w:adjustRightInd w:val="0"/>
+        <w:spacing w:after="0" w:line="240" w:lineRule="auto"/>
+        <w:rPr>
+          <w:ins w:id="76" w:author="Rhodes, Mike" w:date="2014-10-08T12:25:00Z"/>
+          <w:rFonts w:ascii="Consolas" w:hAnsi="Consolas" w:cs="Consolas"/>
+          <w:sz w:val="20"/>
+          <w:szCs w:val="20"/>
+        </w:rPr>
+      </w:pPr>
+      <w:ins w:id="77" w:author="Rhodes, Mike" w:date="2014-10-08T12:25:00Z">
+        <w:r>
+          <w:rPr>
+            <w:rFonts w:ascii="Consolas" w:hAnsi="Consolas" w:cs="Consolas"/>
+            <w:sz w:val="20"/>
+            <w:szCs w:val="20"/>
+          </w:rPr>
+          <w:tab/>
+        </w:r>
+        <w:r>
+          <w:rPr>
+            <w:rFonts w:ascii="Consolas" w:hAnsi="Consolas" w:cs="Consolas"/>
+            <w:sz w:val="20"/>
+            <w:szCs w:val="20"/>
+          </w:rPr>
+          <w:tab/>
+          <w:t>"Story":{"</w:t>
+        </w:r>
+        <w:proofErr w:type="spellStart"/>
+        <w:r>
+          <w:rPr>
+            <w:rFonts w:ascii="Consolas" w:hAnsi="Consolas" w:cs="Consolas"/>
+            <w:sz w:val="20"/>
+            <w:szCs w:val="20"/>
+          </w:rPr>
+          <w:t>font":"Times</w:t>
+        </w:r>
+        <w:proofErr w:type="spellEnd"/>
+        <w:r>
+          <w:rPr>
+            <w:rFonts w:ascii="Consolas" w:hAnsi="Consolas" w:cs="Consolas"/>
+            <w:sz w:val="20"/>
+            <w:szCs w:val="20"/>
+          </w:rPr>
+          <w:t xml:space="preserve"> New Roman","size":12},</w:t>
+        </w:r>
+      </w:ins>
+    </w:p>
+    <w:p>
+      <w:pPr>
+        <w:autoSpaceDE w:val="0"/>
+        <w:autoSpaceDN w:val="0"/>
+        <w:adjustRightInd w:val="0"/>
+        <w:spacing w:after="0" w:line="240" w:lineRule="auto"/>
+        <w:rPr>
+          <w:ins w:id="78" w:author="Rhodes, Mike" w:date="2014-10-08T12:25:00Z"/>
+          <w:rFonts w:ascii="Consolas" w:hAnsi="Consolas" w:cs="Consolas"/>
+          <w:sz w:val="20"/>
+          <w:szCs w:val="20"/>
+        </w:rPr>
+      </w:pPr>
+      <w:ins w:id="79" w:author="Rhodes, Mike" w:date="2014-10-08T12:25:00Z">
+        <w:r>
+          <w:rPr>
+            <w:rFonts w:ascii="Consolas" w:hAnsi="Consolas" w:cs="Consolas"/>
+            <w:sz w:val="20"/>
+            <w:szCs w:val="20"/>
+          </w:rPr>
+          <w:tab/>
+        </w:r>
+        <w:r>
+          <w:rPr>
+            <w:rFonts w:ascii="Consolas" w:hAnsi="Consolas" w:cs="Consolas"/>
+            <w:sz w:val="20"/>
+            <w:szCs w:val="20"/>
+          </w:rPr>
+          <w:tab/>
+          <w:t>"Impeded":{"</w:t>
+        </w:r>
+        <w:proofErr w:type="spellStart"/>
+        <w:r>
+          <w:rPr>
+            <w:rFonts w:ascii="Consolas" w:hAnsi="Consolas" w:cs="Consolas"/>
+            <w:color w:val="000000"/>
+            <w:sz w:val="20"/>
+            <w:szCs w:val="20"/>
+            <w:u w:val="single"/>
+          </w:rPr>
+          <w:t>color</w:t>
+        </w:r>
+        <w:proofErr w:type="spellEnd"/>
+        <w:r>
+          <w:rPr>
+            <w:rFonts w:ascii="Consolas" w:hAnsi="Consolas" w:cs="Consolas"/>
+            <w:sz w:val="20"/>
+            <w:szCs w:val="20"/>
+          </w:rPr>
+          <w:t>":"red"},</w:t>
+        </w:r>
+      </w:ins>
+    </w:p>
+    <w:p>
+      <w:pPr>
+        <w:autoSpaceDE w:val="0"/>
+        <w:autoSpaceDN w:val="0"/>
+        <w:adjustRightInd w:val="0"/>
+        <w:spacing w:after="0" w:line="240" w:lineRule="auto"/>
+        <w:rPr>
+          <w:ins w:id="80" w:author="Rhodes, Mike" w:date="2014-10-08T12:25:00Z"/>
+          <w:rFonts w:ascii="Consolas" w:hAnsi="Consolas" w:cs="Consolas"/>
+          <w:sz w:val="20"/>
+          <w:szCs w:val="20"/>
+        </w:rPr>
+      </w:pPr>
+      <w:ins w:id="81" w:author="Rhodes, Mike" w:date="2014-10-08T12:25:00Z">
+        <w:r>
+          <w:rPr>
+            <w:rFonts w:ascii="Consolas" w:hAnsi="Consolas" w:cs="Consolas"/>
+            <w:sz w:val="20"/>
+            <w:szCs w:val="20"/>
+          </w:rPr>
+          <w:tab/>
+        </w:r>
+        <w:r>
+          <w:rPr>
+            <w:rFonts w:ascii="Consolas" w:hAnsi="Consolas" w:cs="Consolas"/>
+            <w:sz w:val="20"/>
+            <w:szCs w:val="20"/>
+          </w:rPr>
+          <w:tab/>
+          <w:t>"More Information":{"</w:t>
+        </w:r>
+        <w:proofErr w:type="spellStart"/>
+        <w:r>
+          <w:rPr>
+            <w:rFonts w:ascii="Consolas" w:hAnsi="Consolas" w:cs="Consolas"/>
+            <w:color w:val="000000"/>
+            <w:sz w:val="20"/>
+            <w:szCs w:val="20"/>
+            <w:u w:val="single"/>
+          </w:rPr>
+          <w:t>color</w:t>
+        </w:r>
+        <w:proofErr w:type="spellEnd"/>
+        <w:r>
+          <w:rPr>
+            <w:rFonts w:ascii="Consolas" w:hAnsi="Consolas" w:cs="Consolas"/>
+            <w:sz w:val="20"/>
+            <w:szCs w:val="20"/>
+          </w:rPr>
+          <w:t>":"orange"},</w:t>
+        </w:r>
+      </w:ins>
+    </w:p>
+    <w:p>
+      <w:pPr>
+        <w:autoSpaceDE w:val="0"/>
+        <w:autoSpaceDN w:val="0"/>
+        <w:adjustRightInd w:val="0"/>
+        <w:spacing w:after="0" w:line="240" w:lineRule="auto"/>
+        <w:rPr>
+          <w:ins w:id="82" w:author="Rhodes, Mike" w:date="2014-10-08T12:25:00Z"/>
+          <w:rFonts w:ascii="Consolas" w:hAnsi="Consolas" w:cs="Consolas"/>
+          <w:sz w:val="20"/>
+          <w:szCs w:val="20"/>
+        </w:rPr>
+      </w:pPr>
+      <w:ins w:id="83" w:author="Rhodes, Mike" w:date="2014-10-08T12:25:00Z">
+        <w:r>
+          <w:rPr>
+            <w:rFonts w:ascii="Consolas" w:hAnsi="Consolas" w:cs="Consolas"/>
+            <w:sz w:val="20"/>
+            <w:szCs w:val="20"/>
+          </w:rPr>
+          <w:tab/>
+        </w:r>
+        <w:r>
+          <w:rPr>
+            <w:rFonts w:ascii="Consolas" w:hAnsi="Consolas" w:cs="Consolas"/>
+            <w:sz w:val="20"/>
+            <w:szCs w:val="20"/>
+          </w:rPr>
+          <w:tab/>
+          <w:t>"Done":{"</w:t>
+        </w:r>
+        <w:proofErr w:type="spellStart"/>
+        <w:r>
+          <w:rPr>
+            <w:rFonts w:ascii="Consolas" w:hAnsi="Consolas" w:cs="Consolas"/>
+            <w:color w:val="000000"/>
+            <w:sz w:val="20"/>
+            <w:szCs w:val="20"/>
+            <w:u w:val="single"/>
+          </w:rPr>
+          <w:t>color</w:t>
+        </w:r>
+        <w:proofErr w:type="spellEnd"/>
+        <w:r>
+          <w:rPr>
+            <w:rFonts w:ascii="Consolas" w:hAnsi="Consolas" w:cs="Consolas"/>
+            <w:sz w:val="20"/>
+            <w:szCs w:val="20"/>
+          </w:rPr>
+          <w:t>":"green"},</w:t>
+        </w:r>
+      </w:ins>
+    </w:p>
+    <w:p>
+      <w:pPr>
+        <w:autoSpaceDE w:val="0"/>
+        <w:autoSpaceDN w:val="0"/>
+        <w:adjustRightInd w:val="0"/>
+        <w:spacing w:after="0" w:line="240" w:lineRule="auto"/>
+        <w:rPr>
+          <w:ins w:id="84" w:author="Rhodes, Mike" w:date="2014-10-08T12:25:00Z"/>
+          <w:rFonts w:ascii="Consolas" w:hAnsi="Consolas" w:cs="Consolas"/>
+          <w:sz w:val="20"/>
+          <w:szCs w:val="20"/>
+        </w:rPr>
+      </w:pPr>
+      <w:ins w:id="85" w:author="Rhodes, Mike" w:date="2014-10-08T12:25:00Z">
+        <w:r>
+          <w:rPr>
+            <w:rFonts w:ascii="Consolas" w:hAnsi="Consolas" w:cs="Consolas"/>
+            <w:sz w:val="20"/>
+            <w:szCs w:val="20"/>
+          </w:rPr>
+          <w:tab/>
+        </w:r>
+        <w:r>
+          <w:rPr>
+            <w:rFonts w:ascii="Consolas" w:hAnsi="Consolas" w:cs="Consolas"/>
+            <w:sz w:val="20"/>
+            <w:szCs w:val="20"/>
+          </w:rPr>
+          <w:tab/>
+          <w:t>"In Progress":{"</w:t>
+        </w:r>
+        <w:proofErr w:type="spellStart"/>
+        <w:r>
+          <w:rPr>
+            <w:rFonts w:ascii="Consolas" w:hAnsi="Consolas" w:cs="Consolas"/>
+            <w:color w:val="000000"/>
+            <w:sz w:val="20"/>
+            <w:szCs w:val="20"/>
+            <w:u w:val="single"/>
+          </w:rPr>
+          <w:t>color</w:t>
+        </w:r>
+        <w:proofErr w:type="spellEnd"/>
+        <w:r>
+          <w:rPr>
+            <w:rFonts w:ascii="Consolas" w:hAnsi="Consolas" w:cs="Consolas"/>
+            <w:sz w:val="20"/>
+            <w:szCs w:val="20"/>
+          </w:rPr>
+          <w:t>":"#00ff77"},</w:t>
+        </w:r>
+      </w:ins>
+    </w:p>
+    <w:p>
+      <w:pPr>
+        <w:autoSpaceDE w:val="0"/>
+        <w:autoSpaceDN w:val="0"/>
+        <w:adjustRightInd w:val="0"/>
+        <w:spacing w:after="0" w:line="240" w:lineRule="auto"/>
+        <w:rPr>
+          <w:ins w:id="86" w:author="Rhodes, Mike" w:date="2014-10-08T12:25:00Z"/>
+          <w:rFonts w:ascii="Consolas" w:hAnsi="Consolas" w:cs="Consolas"/>
+          <w:sz w:val="20"/>
+          <w:szCs w:val="20"/>
+        </w:rPr>
+      </w:pPr>
+      <w:ins w:id="87" w:author="Rhodes, Mike" w:date="2014-10-08T12:25:00Z">
+        <w:r>
+          <w:rPr>
+            <w:rFonts w:ascii="Consolas" w:hAnsi="Consolas" w:cs="Consolas"/>
+            <w:sz w:val="20"/>
+            <w:szCs w:val="20"/>
+          </w:rPr>
+          <w:tab/>
+        </w:r>
+        <w:r>
+          <w:rPr>
+            <w:rFonts w:ascii="Consolas" w:hAnsi="Consolas" w:cs="Consolas"/>
+            <w:sz w:val="20"/>
+            <w:szCs w:val="20"/>
+          </w:rPr>
+          <w:tab/>
+          <w:t>"Implementing":{"</w:t>
+        </w:r>
+        <w:proofErr w:type="spellStart"/>
+        <w:r>
+          <w:rPr>
+            <w:rFonts w:ascii="Consolas" w:hAnsi="Consolas" w:cs="Consolas"/>
+            <w:color w:val="000000"/>
+            <w:sz w:val="20"/>
+            <w:szCs w:val="20"/>
+            <w:u w:val="single"/>
+          </w:rPr>
+          <w:t>color</w:t>
+        </w:r>
+        <w:proofErr w:type="spellEnd"/>
+        <w:r>
+          <w:rPr>
+            <w:rFonts w:ascii="Consolas" w:hAnsi="Consolas" w:cs="Consolas"/>
+            <w:sz w:val="20"/>
+            <w:szCs w:val="20"/>
+          </w:rPr>
+          <w:t>":"#00ff77"},</w:t>
+        </w:r>
+      </w:ins>
+    </w:p>
+    <w:p>
+      <w:ins w:id="88" w:author="Rhodes, Mike" w:date="2014-10-08T12:25:00Z">
+        <w:r>
+          <w:rPr>
+            <w:rFonts w:ascii="Consolas" w:hAnsi="Consolas" w:cs="Consolas"/>
+            <w:sz w:val="20"/>
+            <w:szCs w:val="20"/>
+          </w:rPr>
+          <w:tab/>
+        </w:r>
+        <w:r>
+          <w:rPr>
+            <w:rFonts w:ascii="Consolas" w:hAnsi="Consolas" w:cs="Consolas"/>
+            <w:sz w:val="20"/>
+            <w:szCs w:val="20"/>
+          </w:rPr>
+          <w:tab/>
+          <w:t>"Implemented":{"</w:t>
+        </w:r>
+        <w:proofErr w:type="spellStart"/>
+        <w:r>
+          <w:rPr>
+            <w:rFonts w:ascii="Consolas" w:hAnsi="Consolas" w:cs="Consolas"/>
+            <w:color w:val="000000"/>
+            <w:sz w:val="20"/>
+            <w:szCs w:val="20"/>
+            <w:u w:val="single"/>
+          </w:rPr>
+          <w:t>color</w:t>
+        </w:r>
+        <w:proofErr w:type="spellEnd"/>
+        <w:r>
+          <w:rPr>
+            <w:rFonts w:ascii="Consolas" w:hAnsi="Consolas" w:cs="Consolas"/>
+            <w:sz w:val="20"/>
+            <w:szCs w:val="20"/>
+          </w:rPr>
+          <w:t>":"#00ffbb"}</w:t>
+        </w:r>
+      </w:ins>
+    </w:p>
+    <w:p>
+      <w:pPr>
+        <w:rPr>
+          <w:del w:id="89" w:author="Rhodes, Mike" w:date="2014-10-08T12:25:00Z"/>
+          <w:rFonts w:ascii="Consolas" w:hAnsi="Consolas" w:cs="Consolas"/>
+        </w:rPr>
+      </w:pPr>
+      <w:del w:id="90" w:author="Rhodes, Mike" w:date="2014-10-08T12:25:00Z">
+        <w:r>
+          <w:rPr>
+            <w:rFonts w:ascii="Consolas" w:hAnsi="Consolas" w:cs="Consolas"/>
+          </w:rPr>
+          <w:delText>"Format":{</w:delText>
+        </w:r>
+      </w:del>
+    </w:p>
+    <w:p>
+      <w:pPr>
+        <w:ind w:left="720"/>
+        <w:rPr>
+          <w:del w:id="91" w:author="Rhodes, Mike" w:date="2014-10-08T12:25:00Z"/>
+          <w:rFonts w:ascii="Consolas" w:hAnsi="Consolas" w:cs="Consolas"/>
+        </w:rPr>
+      </w:pPr>
+      <w:del w:id="92" w:author="Rhodes, Mike" w:date="2014-10-08T12:25:00Z">
+        <w:r>
+          <w:rPr>
+            <w:rFonts w:ascii="Consolas" w:hAnsi="Consolas" w:cs="Consolas"/>
+          </w:rPr>
+          <w:delText>"Capability":["Times New Roman",10,"False","False","black"],</w:delText>
+        </w:r>
+      </w:del>
+    </w:p>
+    <w:p>
+      <w:pPr>
+        <w:ind w:left="720"/>
+        <w:rPr>
+          <w:del w:id="93" w:author="Rhodes, Mike" w:date="2014-10-08T12:25:00Z"/>
+          <w:rFonts w:ascii="Consolas" w:hAnsi="Consolas" w:cs="Consolas"/>
+        </w:rPr>
+      </w:pPr>
+      <w:del w:id="94" w:author="Rhodes, Mike" w:date="2014-10-08T12:25:00Z">
+        <w:r>
+          <w:rPr>
+            <w:rFonts w:ascii="Consolas" w:hAnsi="Consolas" w:cs="Consolas"/>
+          </w:rPr>
+          <w:delText>"Defect":["Times New Roman",10,"False","False","black"],</w:delText>
+        </w:r>
+      </w:del>
+    </w:p>
+    <w:p>
+      <w:pPr>
+        <w:ind w:left="720"/>
+        <w:rPr>
+          <w:del w:id="95" w:author="Rhodes, Mike" w:date="2014-10-08T12:25:00Z"/>
+          <w:rFonts w:ascii="Consolas" w:hAnsi="Consolas" w:cs="Consolas"/>
+        </w:rPr>
+      </w:pPr>
+      <w:del w:id="96" w:author="Rhodes, Mike" w:date="2014-10-08T12:25:00Z">
+        <w:r>
+          <w:rPr>
+            <w:rFonts w:ascii="Consolas" w:hAnsi="Consolas" w:cs="Consolas"/>
+          </w:rPr>
+          <w:delText>"Epic":["Times New Roman",14,"False","True","black"],</w:delText>
+        </w:r>
+      </w:del>
+    </w:p>
+    <w:p>
+      <w:pPr>
+        <w:ind w:left="720"/>
+        <w:rPr>
+          <w:del w:id="97" w:author="Rhodes, Mike" w:date="2014-10-08T12:25:00Z"/>
+          <w:rFonts w:ascii="Consolas" w:hAnsi="Consolas" w:cs="Consolas"/>
+        </w:rPr>
+      </w:pPr>
+      <w:del w:id="98" w:author="Rhodes, Mike" w:date="2014-10-08T12:25:00Z">
+        <w:r>
+          <w:rPr>
+            <w:rFonts w:ascii="Consolas" w:hAnsi="Consolas" w:cs="Consolas"/>
+          </w:rPr>
+          <w:delText>"Feature":["Times New Roman",14,"False","False","black"],</w:delText>
+        </w:r>
+      </w:del>
+    </w:p>
+    <w:p>
+      <w:pPr>
+        <w:ind w:left="720"/>
+        <w:rPr>
+          <w:del w:id="99" w:author="Rhodes, Mike" w:date="2014-10-08T12:25:00Z"/>
+          <w:rFonts w:ascii="Consolas" w:hAnsi="Consolas" w:cs="Consolas"/>
+        </w:rPr>
+      </w:pPr>
+      <w:del w:id="100" w:author="Rhodes, Mike" w:date="2014-10-08T12:25:00Z">
+        <w:r>
+          <w:rPr>
+            <w:rFonts w:ascii="Consolas" w:hAnsi="Consolas" w:cs="Consolas"/>
+          </w:rPr>
+          <w:delText>"Story":["Times New Roman",12,"False","False", "black"],</w:delText>
+        </w:r>
+      </w:del>
+    </w:p>
+    <w:p>
+      <w:pPr>
+        <w:ind w:left="720"/>
+        <w:rPr>
+          <w:del w:id="101" w:author="Rhodes, Mike" w:date="2014-10-08T12:25:00Z"/>
+          <w:rFonts w:ascii="Consolas" w:hAnsi="Consolas" w:cs="Consolas"/>
+        </w:rPr>
+      </w:pPr>
+      <w:del w:id="102" w:author="Rhodes, Mike" w:date="2014-10-08T12:25:00Z">
+        <w:r>
+          <w:rPr>
+            <w:rFonts w:ascii="Consolas" w:hAnsi="Consolas" w:cs="Consolas"/>
+          </w:rPr>
+          <w:delText>"Header":["Times New Roman",15,"True","False","blue"]</w:delText>
+        </w:r>
+      </w:del>
+    </w:p>
+    <w:p>
+      <w:pPr>
+        <w:ind w:left="720"/>
+        <w:rPr>
+          <w:rPrChange w:id="103" w:author="Rhodes, Mike" w:date="2014-10-08T12:25:00Z">
+            <w:rPr>
+              <w:rFonts w:ascii="Consolas" w:hAnsi="Consolas" w:cs="Consolas"/>
+            </w:rPr>
+          </w:rPrChange>
+        </w:rPr>
+      </w:pPr>
+      <w:del w:id="104" w:author="Rhodes, Mike" w:date="2014-10-08T12:25:00Z">
+        <w:r>
+          <w:rPr>
+            <w:rFonts w:ascii="Consolas" w:hAnsi="Consolas" w:cs="Consolas"/>
+          </w:rPr>
+          <w:delText>}</w:delText>
+        </w:r>
+      </w:del>
+      <w:ins w:id="105" w:author="Rhodes, Mike" w:date="2014-10-08T12:25:00Z">
+        <w:r>
+          <w:rPr>
+            <w:rFonts w:ascii="Consolas" w:hAnsi="Consolas" w:cs="Consolas"/>
+          </w:rPr>
+          <w:t xml:space="preserve">In addition to these generic formatting rules, the follow special </w:t>
+        </w:r>
+        <w:r>
+          <w:rPr>
+            <w:rFonts w:ascii="Consolas" w:hAnsi="Consolas" w:cs="Consolas"/>
+            <w:i/>
+          </w:rPr>
+          <w:t>&lt;entry&gt;</w:t>
+        </w:r>
+        <w:r>
+          <w:t xml:space="preserve"> values are defined:  </w:t>
+        </w:r>
+        <w:r>
+          <w:t>"Header</w:t>
+        </w:r>
+      </w:ins>
+      <w:ins w:id="106" w:author="Rhodes, Mike" w:date="2014-10-08T12:26:00Z">
+        <w:r>
+          <w:t xml:space="preserve">, </w:t>
+        </w:r>
+      </w:ins>
+      <w:ins w:id="107" w:author="Rhodes, Mike" w:date="2014-10-08T12:25:00Z">
+        <w:r>
+          <w:t>"</w:t>
+        </w:r>
+        <w:proofErr w:type="spellStart"/>
+        <w:r>
+          <w:t>Error_Item</w:t>
+        </w:r>
+      </w:ins>
       <w:proofErr w:type="spellEnd"/>
-      <w:r>
-        <w:t xml:space="preserve">. </w:t>
-      </w:r>
-    </w:p>
-    <w:p>
-      <w:r>
-        <w:t xml:space="preserve">The </w:t>
-      </w:r>
-      <w:proofErr w:type="spellStart"/>
-      <w:r>
-        <w:t>config</w:t>
-      </w:r>
+      <w:ins w:id="108" w:author="Rhodes, Mike" w:date="2014-10-08T12:26:00Z">
+        <w:r>
+          <w:t xml:space="preserve">”, </w:t>
+        </w:r>
+      </w:ins>
+      <w:ins w:id="109" w:author="Rhodes, Mike" w:date="2014-10-08T12:25:00Z">
+        <w:r>
+          <w:t>"</w:t>
+        </w:r>
+        <w:proofErr w:type="spellStart"/>
+        <w:r>
+          <w:t>Iteration_Summary</w:t>
+        </w:r>
+      </w:ins>
       <w:proofErr w:type="spellEnd"/>
-      <w:r>
-        <w:t xml:space="preserve"> fi</w:t>
-      </w:r>
-      <w:r>
-        <w:t>le consists of an array of dictionaries where each dictionary correspond</w:t>
-      </w:r>
-      <w:r>
-        <w:t>s</w:t>
-      </w:r>
-      <w:r>
-        <w:t xml:space="preserve"> to</w:t>
-      </w:r>
-      <w:r>
-        <w:t xml:space="preserve"> a piece </w:t>
-      </w:r>
-      <w:r>
-        <w:t>of configu</w:t>
-      </w:r>
-      <w:r>
-        <w:t>ra</w:t>
-      </w:r>
-      <w:r>
-        <w:t>ble</w:t>
-      </w:r>
-      <w:r>
-        <w:t xml:space="preserve"> data. </w:t>
-      </w:r>
-    </w:p>
-    <w:p/>
-    <w:p>
-      <w:pPr>
-        <w:pStyle w:val="Heading3"/>
-      </w:pPr>
-      <w:r>
-        <w:lastRenderedPageBreak/>
-        <w:t xml:space="preserve">Plans </w:t>
-      </w:r>
-    </w:p>
-    <w:p>
-      <w:r>
-        <w:t>T</w:t>
-      </w:r>
-      <w:r>
-        <w:t xml:space="preserve">he entry </w:t>
-      </w:r>
-      <w:r>
-        <w:t>"Planned For"</w:t>
-      </w:r>
-      <w:r>
-        <w:t xml:space="preserve"> is a dictionary consisting of the names of the project plans and their order or</w:t>
-      </w:r>
-      <w:r>
-        <w:t xml:space="preserve"> priority. The script sorts the plans in ascending order.</w:t>
-      </w:r>
-      <w:r>
-        <w:t xml:space="preserve"> The name</w:t>
-      </w:r>
-      <w:r>
-        <w:t xml:space="preserve"> of the plans must correspond</w:t>
-      </w:r>
-      <w:r>
-        <w:t xml:space="preserve"> to the names in the RTC export and assigned with the correct priority:</w:t>
-      </w:r>
-      <w:r>
-        <w:t xml:space="preserve"> </w:t>
-      </w:r>
-    </w:p>
-    <w:p>
-      <w:pPr>
-        <w:rPr>
-          <w:rFonts w:ascii="Consolas" w:hAnsi="Consolas" w:cs="Consolas"/>
-        </w:rPr>
-      </w:pPr>
-      <w:r>
-        <w:t xml:space="preserve"> </w:t>
-      </w:r>
-      <w:r>
-        <w:rPr>
-          <w:rFonts w:ascii="Consolas" w:hAnsi="Consolas" w:cs="Consolas"/>
-        </w:rPr>
-        <w:tab/>
-      </w:r>
-      <w:r>
-        <w:rPr>
-          <w:rFonts w:ascii="Consolas" w:hAnsi="Consolas" w:cs="Consolas"/>
-        </w:rPr>
-        <w:t xml:space="preserve">"Planned For":{ </w:t>
-      </w:r>
-    </w:p>
-    <w:p>
-      <w:pPr>
-        <w:ind w:left="720" w:firstLine="720"/>
-        <w:rPr>
-          <w:rFonts w:ascii="Consolas" w:hAnsi="Consolas" w:cs="Consolas"/>
-        </w:rPr>
-      </w:pPr>
-      <w:r>
-        <w:rPr>
-          <w:rFonts w:ascii="Consolas" w:hAnsi="Consolas" w:cs="Consolas"/>
-          <w:color w:val="4F81BD" w:themeColor="accent1"/>
-        </w:rPr>
-        <w:t>[</w:t>
-      </w:r>
-      <w:r>
-        <w:rPr>
-          <w:rFonts w:ascii="Consolas" w:hAnsi="Consolas" w:cs="Consolas"/>
-          <w:color w:val="4F81BD" w:themeColor="accent1"/>
-        </w:rPr>
-        <w:t>“</w:t>
-      </w:r>
-      <w:proofErr w:type="gramStart"/>
-      <w:r>
-        <w:rPr>
-          <w:rFonts w:ascii="Consolas" w:hAnsi="Consolas" w:cs="Consolas"/>
-          <w:color w:val="4F81BD" w:themeColor="accent1"/>
-        </w:rPr>
-        <w:t>name</w:t>
-      </w:r>
-      <w:proofErr w:type="gramEnd"/>
-      <w:r>
-        <w:rPr>
-          <w:rFonts w:ascii="Consolas" w:hAnsi="Consolas" w:cs="Consolas"/>
-          <w:color w:val="4F81BD" w:themeColor="accent1"/>
-        </w:rPr>
-        <w:t xml:space="preserve"> of plan</w:t>
-      </w:r>
-      <w:r>
-        <w:rPr>
-          <w:rFonts w:ascii="Consolas" w:hAnsi="Consolas" w:cs="Consolas"/>
-          <w:color w:val="4F81BD" w:themeColor="accent1"/>
-        </w:rPr>
-        <w:t>”</w:t>
-      </w:r>
-      <w:r>
-        <w:rPr>
-          <w:rFonts w:ascii="Consolas" w:hAnsi="Consolas" w:cs="Consolas"/>
-          <w:color w:val="4F81BD" w:themeColor="accent1"/>
-        </w:rPr>
-        <w:t>]</w:t>
-      </w:r>
-      <w:r>
-        <w:rPr>
-          <w:rFonts w:ascii="Consolas" w:hAnsi="Consolas" w:cs="Consolas"/>
-        </w:rPr>
-        <w:t xml:space="preserve">, </w:t>
-      </w:r>
-      <w:r>
-        <w:rPr>
-          <w:rFonts w:ascii="Consolas" w:hAnsi="Consolas" w:cs="Consolas"/>
-          <w:color w:val="4F81BD" w:themeColor="accent1"/>
-        </w:rPr>
-        <w:t>[priority</w:t>
-      </w:r>
-      <w:r>
-        <w:rPr>
-          <w:rFonts w:ascii="Consolas" w:hAnsi="Consolas" w:cs="Consolas"/>
-          <w:color w:val="4F81BD" w:themeColor="accent1"/>
-        </w:rPr>
-        <w:t xml:space="preserve"> number</w:t>
-      </w:r>
-      <w:r>
-        <w:rPr>
-          <w:rFonts w:ascii="Consolas" w:hAnsi="Consolas" w:cs="Consolas"/>
-          <w:color w:val="4F81BD" w:themeColor="accent1"/>
-        </w:rPr>
-        <w:t>]</w:t>
-      </w:r>
-    </w:p>
-    <w:p>
-      <w:pPr>
-        <w:ind w:firstLine="720"/>
-      </w:pPr>
-      <w:r>
-        <w:rPr>
-          <w:rFonts w:ascii="Consolas" w:hAnsi="Consolas" w:cs="Consolas"/>
-        </w:rPr>
-        <w:t>},</w:t>
-      </w:r>
-      <w:r>
-        <w:tab/>
-      </w:r>
-      <w:r>
-        <w:t xml:space="preserve"> </w:t>
-      </w:r>
-    </w:p>
-    <w:p/>
-    <w:p>
-      <w:pPr>
-        <w:pStyle w:val="Heading3"/>
-      </w:pPr>
-      <w:r>
-        <w:t>Priority</w:t>
-      </w:r>
-    </w:p>
-    <w:p>
-      <w:r>
-        <w:t>The “Priority” entry</w:t>
-      </w:r>
-      <w:r>
-        <w:t xml:space="preserve"> </w:t>
-      </w:r>
-      <w:r>
-        <w:t xml:space="preserve">is a dictionary consisting of </w:t>
-      </w:r>
-      <w:r>
-        <w:t xml:space="preserve">priority </w:t>
-      </w:r>
-      <w:r>
-        <w:t>and the enumerated values</w:t>
-      </w:r>
-      <w:r>
-        <w:t>. The script ranks the work items in ascending</w:t>
-      </w:r>
-      <w:r>
-        <w:t xml:space="preserve"> order of the enumerated values, where 1 is ranked highest in the list. </w:t>
-      </w:r>
-    </w:p>
-    <w:p>
-      <w:pPr>
-        <w:rPr>
-          <w:rFonts w:ascii="Consolas" w:hAnsi="Consolas" w:cs="Consolas"/>
-        </w:rPr>
-      </w:pPr>
-      <w:r>
-        <w:tab/>
-      </w:r>
-      <w:r>
-        <w:rPr>
-          <w:rFonts w:ascii="Consolas" w:hAnsi="Consolas" w:cs="Consolas"/>
-        </w:rPr>
-        <w:t xml:space="preserve"> "Priority":{</w:t>
-      </w:r>
-    </w:p>
-    <w:p>
-      <w:pPr>
-        <w:rPr>
-          <w:rFonts w:ascii="Consolas" w:hAnsi="Consolas" w:cs="Consolas"/>
-        </w:rPr>
-      </w:pPr>
-      <w:r>
-        <w:rPr>
-          <w:rFonts w:ascii="Consolas" w:hAnsi="Consolas" w:cs="Consolas"/>
-        </w:rPr>
-        <w:tab/>
-      </w:r>
-      <w:r>
-        <w:rPr>
-          <w:rFonts w:ascii="Consolas" w:hAnsi="Consolas" w:cs="Consolas"/>
-        </w:rPr>
-        <w:tab/>
-      </w:r>
-      <w:r>
-        <w:rPr>
-          <w:rFonts w:ascii="Consolas" w:hAnsi="Consolas" w:cs="Consolas"/>
-        </w:rPr>
-        <w:tab/>
-        <w:t>"High":1,</w:t>
-      </w:r>
-    </w:p>
-    <w:p>
-      <w:pPr>
-        <w:rPr>
-          <w:rFonts w:ascii="Consolas" w:hAnsi="Consolas" w:cs="Consolas"/>
-        </w:rPr>
-      </w:pPr>
-      <w:r>
-        <w:rPr>
-          <w:rFonts w:ascii="Consolas" w:hAnsi="Consolas" w:cs="Consolas"/>
-        </w:rPr>
-        <w:tab/>
-      </w:r>
-      <w:r>
-        <w:rPr>
-          <w:rFonts w:ascii="Consolas" w:hAnsi="Consolas" w:cs="Consolas"/>
-        </w:rPr>
-        <w:tab/>
-      </w:r>
-      <w:r>
-        <w:rPr>
-          <w:rFonts w:ascii="Consolas" w:hAnsi="Consolas" w:cs="Consolas"/>
-        </w:rPr>
-        <w:tab/>
-        <w:t>"Medium":2,</w:t>
-      </w:r>
-    </w:p>
-    <w:p>
-      <w:pPr>
-        <w:rPr>
-          <w:rFonts w:ascii="Consolas" w:hAnsi="Consolas" w:cs="Consolas"/>
-        </w:rPr>
-      </w:pPr>
-      <w:r>
-        <w:rPr>
-          <w:rFonts w:ascii="Consolas" w:hAnsi="Consolas" w:cs="Consolas"/>
-        </w:rPr>
-        <w:tab/>
-      </w:r>
-      <w:r>
-        <w:rPr>
-          <w:rFonts w:ascii="Consolas" w:hAnsi="Consolas" w:cs="Consolas"/>
-        </w:rPr>
-        <w:tab/>
-      </w:r>
-      <w:r>
-        <w:rPr>
-          <w:rFonts w:ascii="Consolas" w:hAnsi="Consolas" w:cs="Consolas"/>
-        </w:rPr>
-        <w:tab/>
-        <w:t>"Low":3,</w:t>
-      </w:r>
-    </w:p>
-    <w:p>
-      <w:pPr>
-        <w:rPr>
-          <w:rFonts w:ascii="Consolas" w:hAnsi="Consolas" w:cs="Consolas"/>
-        </w:rPr>
-      </w:pPr>
-      <w:r>
-        <w:rPr>
-          <w:rFonts w:ascii="Consolas" w:hAnsi="Consolas" w:cs="Consolas"/>
-        </w:rPr>
-        <w:tab/>
-      </w:r>
-      <w:r>
-        <w:rPr>
-          <w:rFonts w:ascii="Consolas" w:hAnsi="Consolas" w:cs="Consolas"/>
-        </w:rPr>
-        <w:tab/>
-      </w:r>
-      <w:r>
-        <w:rPr>
-          <w:rFonts w:ascii="Consolas" w:hAnsi="Consolas" w:cs="Consolas"/>
-        </w:rPr>
-        <w:tab/>
-        <w:t>"Unassigned":4</w:t>
-      </w:r>
-    </w:p>
-    <w:p>
-      <w:pPr>
-        <w:rPr>
-          <w:rFonts w:ascii="Consolas" w:hAnsi="Consolas" w:cs="Consolas"/>
-        </w:rPr>
-      </w:pPr>
-      <w:r>
-        <w:rPr>
-          <w:rFonts w:ascii="Consolas" w:hAnsi="Consolas" w:cs="Consolas"/>
-        </w:rPr>
-        <w:tab/>
-        <w:t>}</w:t>
-      </w:r>
-    </w:p>
-    <w:p>
-      <w:r>
-        <w:t>It is not recommended to change this s</w:t>
-      </w:r>
-      <w:r>
-        <w:t>ection unless the priority data c</w:t>
-      </w:r>
-      <w:r>
-        <w:t>hanges in the RTC export.</w:t>
-      </w:r>
-    </w:p>
-    <w:p/>
-    <w:p>
-      <w:pPr>
-        <w:pStyle w:val="Heading3"/>
-      </w:pPr>
-      <w:r>
-        <w:t>Format</w:t>
-      </w:r>
-    </w:p>
-    <w:p>
-      <w:r>
-        <w:t xml:space="preserve">The “Format” entry </w:t>
-      </w:r>
-      <w:r>
-        <w:t xml:space="preserve">is a dictionary consisting of configuration for the rows which require distinct text formatting in the output file.  </w:t>
-      </w:r>
-    </w:p>
-    <w:p>
-      <w:pPr>
-        <w:ind w:firstLine="720"/>
-        <w:rPr>
-          <w:color w:val="4F81BD" w:themeColor="accent1"/>
-        </w:rPr>
-      </w:pPr>
-      <w:proofErr w:type="gramStart"/>
-      <w:r>
-        <w:rPr>
-          <w:color w:val="4F81BD" w:themeColor="accent1"/>
-        </w:rPr>
-        <w:t>entry</w:t>
-      </w:r>
-      <w:proofErr w:type="gramEnd"/>
-      <w:r>
-        <w:rPr>
-          <w:color w:val="4F81BD" w:themeColor="accent1"/>
-        </w:rPr>
-        <w:t xml:space="preserve"> :[Font name ,size ,bold,</w:t>
-      </w:r>
-      <w:r>
-        <w:rPr>
-          <w:color w:val="4F81BD" w:themeColor="accent1"/>
-        </w:rPr>
-        <w:t xml:space="preserve"> </w:t>
-      </w:r>
-      <w:r>
-        <w:rPr>
-          <w:color w:val="4F81BD" w:themeColor="accent1"/>
-        </w:rPr>
-        <w:t>italic, c</w:t>
-      </w:r>
-      <w:r>
-        <w:rPr>
-          <w:color w:val="4F81BD" w:themeColor="accent1"/>
-        </w:rPr>
-        <w:t>olour</w:t>
-      </w:r>
-      <w:r>
-        <w:rPr>
-          <w:color w:val="4F81BD" w:themeColor="accent1"/>
-        </w:rPr>
-        <w:t>]</w:t>
-      </w:r>
-    </w:p>
-    <w:p>
-      <w:r>
-        <w:t>The font type, size, bold, italic and colour of the text can be configured for the following rows capability, defect, epic, feature, story and header.</w:t>
-      </w:r>
-    </w:p>
-    <w:p>
-      <w:pPr>
-        <w:rPr>
-          <w:rFonts w:ascii="Consolas" w:hAnsi="Consolas" w:cs="Consolas"/>
-        </w:rPr>
-      </w:pPr>
-      <w:r>
-        <w:rPr>
-          <w:rFonts w:ascii="Consolas" w:hAnsi="Consolas" w:cs="Consolas"/>
-        </w:rPr>
-        <w:t>"Format":{</w:t>
-      </w:r>
-    </w:p>
-    <w:p>
-      <w:pPr>
-        <w:ind w:left="720"/>
-        <w:rPr>
-          <w:rFonts w:ascii="Consolas" w:hAnsi="Consolas" w:cs="Consolas"/>
-        </w:rPr>
-      </w:pPr>
-      <w:r>
-        <w:rPr>
-          <w:rFonts w:ascii="Consolas" w:hAnsi="Consolas" w:cs="Consolas"/>
-        </w:rPr>
-        <w:t>"Capability"</w:t>
-      </w:r>
-      <w:proofErr w:type="gramStart"/>
-      <w:r>
-        <w:rPr>
-          <w:rFonts w:ascii="Consolas" w:hAnsi="Consolas" w:cs="Consolas"/>
-        </w:rPr>
-        <w:t>:[</w:t>
-      </w:r>
-      <w:proofErr w:type="gramEnd"/>
-      <w:r>
-        <w:rPr>
-          <w:rFonts w:ascii="Consolas" w:hAnsi="Consolas" w:cs="Consolas"/>
-        </w:rPr>
-        <w:t>"Times New Roman",10,"False","False","black"],</w:t>
-      </w:r>
-    </w:p>
-    <w:p>
-      <w:pPr>
-        <w:ind w:left="720"/>
-        <w:rPr>
-          <w:rFonts w:ascii="Consolas" w:hAnsi="Consolas" w:cs="Consolas"/>
-        </w:rPr>
-      </w:pPr>
-      <w:r>
-        <w:rPr>
-          <w:rFonts w:ascii="Consolas" w:hAnsi="Consolas" w:cs="Consolas"/>
-        </w:rPr>
-        <w:t>"Defect"</w:t>
-      </w:r>
-      <w:proofErr w:type="gramStart"/>
-      <w:r>
-        <w:rPr>
-          <w:rFonts w:ascii="Consolas" w:hAnsi="Consolas" w:cs="Consolas"/>
-        </w:rPr>
-        <w:t>:[</w:t>
-      </w:r>
-      <w:proofErr w:type="gramEnd"/>
-      <w:r>
-        <w:rPr>
-          <w:rFonts w:ascii="Consolas" w:hAnsi="Consolas" w:cs="Consolas"/>
-        </w:rPr>
-        <w:t>"Times New Roman",10,"False","False","black"],</w:t>
-      </w:r>
-    </w:p>
-    <w:p>
-      <w:pPr>
-        <w:ind w:left="720"/>
-        <w:rPr>
-          <w:rFonts w:ascii="Consolas" w:hAnsi="Consolas" w:cs="Consolas"/>
-        </w:rPr>
-      </w:pPr>
-      <w:r>
-        <w:rPr>
-          <w:rFonts w:ascii="Consolas" w:hAnsi="Consolas" w:cs="Consolas"/>
-        </w:rPr>
-        <w:t>"Epic":["Times New Roman",14,"False","True","black"],</w:t>
-      </w:r>
-    </w:p>
-    <w:p>
-      <w:pPr>
-        <w:ind w:left="720"/>
-        <w:rPr>
-          <w:rFonts w:ascii="Consolas" w:hAnsi="Consolas" w:cs="Consolas"/>
-        </w:rPr>
-      </w:pPr>
-      <w:r>
-        <w:rPr>
-          <w:rFonts w:ascii="Consolas" w:hAnsi="Consolas" w:cs="Consolas"/>
-        </w:rPr>
-        <w:lastRenderedPageBreak/>
-        <w:t>"Feature"</w:t>
-      </w:r>
-      <w:proofErr w:type="gramStart"/>
-      <w:r>
-        <w:rPr>
-          <w:rFonts w:ascii="Consolas" w:hAnsi="Consolas" w:cs="Consolas"/>
-        </w:rPr>
-        <w:t>:[</w:t>
-      </w:r>
-      <w:proofErr w:type="gramEnd"/>
-      <w:r>
-        <w:rPr>
-          <w:rFonts w:ascii="Consolas" w:hAnsi="Consolas" w:cs="Consolas"/>
-        </w:rPr>
-        <w:t>"Times New Roman",14,"False","False","black"],</w:t>
-      </w:r>
-    </w:p>
-    <w:p>
-      <w:pPr>
-        <w:ind w:left="720"/>
-        <w:rPr>
-          <w:rFonts w:ascii="Consolas" w:hAnsi="Consolas" w:cs="Consolas"/>
-        </w:rPr>
-      </w:pPr>
-      <w:r>
-        <w:rPr>
-          <w:rFonts w:ascii="Consolas" w:hAnsi="Consolas" w:cs="Consolas"/>
-        </w:rPr>
-        <w:t>"Story"</w:t>
-      </w:r>
-      <w:proofErr w:type="gramStart"/>
-      <w:r>
-        <w:rPr>
-          <w:rFonts w:ascii="Consolas" w:hAnsi="Consolas" w:cs="Consolas"/>
-        </w:rPr>
-        <w:t>:[</w:t>
-      </w:r>
-      <w:proofErr w:type="gramEnd"/>
-      <w:r>
-        <w:rPr>
-          <w:rFonts w:ascii="Consolas" w:hAnsi="Consolas" w:cs="Consolas"/>
-        </w:rPr>
-        <w:t>"Times New Roman",12,"False","False", "black"],</w:t>
-      </w:r>
-    </w:p>
-    <w:p>
-      <w:pPr>
-        <w:ind w:left="720"/>
-        <w:rPr>
-          <w:rFonts w:ascii="Consolas" w:hAnsi="Consolas" w:cs="Consolas"/>
-        </w:rPr>
-      </w:pPr>
-      <w:r>
-        <w:rPr>
-          <w:rFonts w:ascii="Consolas" w:hAnsi="Consolas" w:cs="Consolas"/>
-        </w:rPr>
-        <w:t>"Header"</w:t>
-      </w:r>
-      <w:proofErr w:type="gramStart"/>
-      <w:r>
-        <w:rPr>
-          <w:rFonts w:ascii="Consolas" w:hAnsi="Consolas" w:cs="Consolas"/>
-        </w:rPr>
-        <w:t>:[</w:t>
-      </w:r>
-      <w:proofErr w:type="gramEnd"/>
-      <w:r>
-        <w:rPr>
-          <w:rFonts w:ascii="Consolas" w:hAnsi="Consolas" w:cs="Consolas"/>
-        </w:rPr>
-        <w:t>"Times New Roman",15,"True","False","blue"]</w:t>
-      </w:r>
-    </w:p>
-    <w:p>
-      <w:pPr>
-        <w:ind w:left="720"/>
-        <w:rPr>
-          <w:rFonts w:ascii="Consolas" w:hAnsi="Consolas" w:cs="Consolas"/>
-        </w:rPr>
-      </w:pPr>
-      <w:r>
-        <w:rPr>
-          <w:rFonts w:ascii="Consolas" w:hAnsi="Consolas" w:cs="Consolas"/>
-        </w:rPr>
-        <w:t>}</w:t>
-      </w:r>
+      <w:ins w:id="110" w:author="Rhodes, Mike" w:date="2014-10-08T12:26:00Z">
+        <w:r>
+          <w:t xml:space="preserve">”, </w:t>
+        </w:r>
+      </w:ins>
+      <w:ins w:id="111" w:author="Rhodes, Mike" w:date="2014-10-08T12:25:00Z">
+        <w:r>
+          <w:t>"</w:t>
+        </w:r>
+        <w:proofErr w:type="spellStart"/>
+        <w:r>
+          <w:t>Category_Summary</w:t>
+        </w:r>
+        <w:proofErr w:type="spellEnd"/>
+        <w:r>
+          <w:t>"</w:t>
+        </w:r>
+      </w:ins>
+      <w:ins w:id="112" w:author="Rhodes, Mike" w:date="2014-10-08T12:26:00Z">
+        <w:r>
+          <w:t xml:space="preserve">.  These control the formatting of specific summary rows within the report.  (Note: </w:t>
+        </w:r>
+        <w:proofErr w:type="spellStart"/>
+        <w:r>
+          <w:t>Iteration_Summary</w:t>
+        </w:r>
+        <w:proofErr w:type="spellEnd"/>
+        <w:r>
+          <w:t xml:space="preserve"> and </w:t>
+        </w:r>
+        <w:proofErr w:type="spellStart"/>
+        <w:r>
+          <w:t>Category_Summary</w:t>
+        </w:r>
+        <w:proofErr w:type="spellEnd"/>
+        <w:r>
+          <w:t xml:space="preserve"> are used in the </w:t>
+        </w:r>
+      </w:ins>
+      <w:ins w:id="113" w:author="Rhodes, Mike" w:date="2014-10-08T12:27:00Z">
+        <w:r>
+          <w:t xml:space="preserve">Iteration Report sheet.  </w:t>
+        </w:r>
+      </w:ins>
+      <w:ins w:id="114" w:author="Rhodes, Mike" w:date="2014-10-08T12:28:00Z">
+        <w:r>
+          <w:t xml:space="preserve">In RTC: </w:t>
+        </w:r>
+      </w:ins>
+      <w:ins w:id="115" w:author="Rhodes, Mike" w:date="2014-10-08T12:27:00Z">
+        <w:r>
+          <w:t xml:space="preserve">Iteration is </w:t>
+        </w:r>
+      </w:ins>
+      <w:ins w:id="116" w:author="Rhodes, Mike" w:date="2014-10-08T12:28:00Z">
+        <w:r>
+          <w:t>synonymous</w:t>
+        </w:r>
+      </w:ins>
+      <w:ins w:id="117" w:author="Rhodes, Mike" w:date="2014-10-08T12:27:00Z">
+        <w:r>
+          <w:t xml:space="preserve"> with </w:t>
+        </w:r>
+        <w:proofErr w:type="spellStart"/>
+        <w:r>
+          <w:t>PlannedFor</w:t>
+        </w:r>
+        <w:proofErr w:type="spellEnd"/>
+        <w:r>
+          <w:t xml:space="preserve"> and Category maps to </w:t>
+        </w:r>
+        <w:proofErr w:type="spellStart"/>
+        <w:r>
+          <w:t>FiledAgainst</w:t>
+        </w:r>
+        <w:proofErr w:type="spellEnd"/>
+        <w:r>
+          <w:t xml:space="preserve"> and Teams</w:t>
+        </w:r>
+      </w:ins>
+      <w:ins w:id="118" w:author="Rhodes, Mike" w:date="2014-10-08T12:28:00Z">
+        <w:r>
+          <w:t>)</w:t>
+        </w:r>
+      </w:ins>
+      <w:bookmarkStart w:id="119" w:name="_GoBack"/>
+      <w:bookmarkEnd w:id="119"/>
     </w:p>
     <w:sectPr>
       <w:headerReference w:type="default" r:id="rId11"/>
@@ -1842,7 +2954,7 @@
           <w:rPr>
             <w:noProof/>
           </w:rPr>
-          <w:t>2</w:t>
+          <w:t>4</w:t>
         </w:r>
         <w:r>
           <w:rPr>
@@ -2718,7 +3830,6 @@
   <w:style w:type="character" w:default="1" w:styleId="DefaultParagraphFont">
     <w:name w:val="Default Paragraph Font"/>
     <w:uiPriority w:val="1"/>
-    <w:semiHidden/>
     <w:unhideWhenUsed/>
   </w:style>
   <w:style w:type="table" w:default="1" w:styleId="TableNormal">
@@ -3221,7 +4332,6 @@
   <w:style w:type="character" w:default="1" w:styleId="DefaultParagraphFont">
     <w:name w:val="Default Paragraph Font"/>
     <w:uiPriority w:val="1"/>
-    <w:semiHidden/>
     <w:unhideWhenUsed/>
   </w:style>
   <w:style w:type="table" w:default="1" w:styleId="TableNormal">
@@ -3493,40 +4603,7 @@
 </file>
 
 <file path=word/glossary/document.xml><?xml version="1.0" encoding="utf-8"?>
-<w:glossaryDocument xmlns:wpc="http://schemas.microsoft.com/office/word/2010/wordprocessingCanvas" xmlns:mc="http://schemas.openxmlformats.org/markup-compatibility/2006" xmlns:o="urn:schemas-microsoft-com:office:office" xmlns:r="http://schemas.openxmlformats.org/officeDocument/2006/relationships" xmlns:m="http://schemas.openxmlformats.org/officeDocument/2006/math" xmlns:v="urn:schemas-microsoft-com:vml" xmlns:wp14="http://schemas.microsoft.com/office/word/2010/wordprocessingDrawing" xmlns:wp="http://schemas.openxmlformats.org/drawingml/2006/wordprocessingDrawing" xmlns:w10="urn:schemas-microsoft-com:office:word" xmlns:w="http://schemas.openxmlformats.org/wordprocessingml/2006/main" xmlns:w14="http://schemas.microsoft.com/office/word/2010/wordml" xmlns:wpg="http://schemas.microsoft.com/office/word/2010/wordprocessingGroup" xmlns:wpi="http://schemas.microsoft.com/office/word/2010/wordprocessingInk" xmlns:wne="http://schemas.microsoft.com/office/word/2006/wordml" xmlns:wps="http://schemas.microsoft.com/office/word/2010/wordprocessingShape" mc:Ignorable="w14 wp14">
-  <w:docParts>
-    <w:docPart>
-      <w:docPartPr>
-        <w:name w:val="E5CAB794165A4C07B12477CC634BE0AA"/>
-        <w:category>
-          <w:name w:val="General"/>
-          <w:gallery w:val="placeholder"/>
-        </w:category>
-        <w:types>
-          <w:type w:val="bbPlcHdr"/>
-        </w:types>
-        <w:behaviors>
-          <w:behavior w:val="content"/>
-        </w:behaviors>
-        <w:guid w:val="{D9BAA282-5BC9-4E20-9BA2-E16C37EBA5B0}"/>
-      </w:docPartPr>
-      <w:docPartBody>
-        <w:p>
-          <w:pPr>
-            <w:pStyle w:val="E5CAB794165A4C07B12477CC634BE0AA"/>
-          </w:pPr>
-          <w:r>
-            <w:rPr>
-              <w:rFonts w:asciiTheme="majorHAnsi" w:eastAsiaTheme="majorEastAsia" w:hAnsiTheme="majorHAnsi" w:cstheme="majorBidi"/>
-              <w:caps/>
-            </w:rPr>
-            <w:t>[Type the company name]</w:t>
-          </w:r>
-        </w:p>
-      </w:docPartBody>
-    </w:docPart>
-  </w:docParts>
-</w:glossaryDocument>
+<w:glossaryDocument xmlns:wpc="http://schemas.microsoft.com/office/word/2010/wordprocessingCanvas" xmlns:mc="http://schemas.openxmlformats.org/markup-compatibility/2006" xmlns:o="urn:schemas-microsoft-com:office:office" xmlns:r="http://schemas.openxmlformats.org/officeDocument/2006/relationships" xmlns:m="http://schemas.openxmlformats.org/officeDocument/2006/math" xmlns:v="urn:schemas-microsoft-com:vml" xmlns:wp14="http://schemas.microsoft.com/office/word/2010/wordprocessingDrawing" xmlns:wp="http://schemas.openxmlformats.org/drawingml/2006/wordprocessingDrawing" xmlns:w10="urn:schemas-microsoft-com:office:word" xmlns:w="http://schemas.openxmlformats.org/wordprocessingml/2006/main" xmlns:w14="http://schemas.microsoft.com/office/word/2010/wordml" xmlns:wpg="http://schemas.microsoft.com/office/word/2010/wordprocessingGroup" xmlns:wpi="http://schemas.microsoft.com/office/word/2010/wordprocessingInk" xmlns:wne="http://schemas.microsoft.com/office/word/2006/wordml" xmlns:wps="http://schemas.microsoft.com/office/word/2010/wordprocessingShape" mc:Ignorable="w14 wp14"/>
 </file>
 
 <file path=word/glossary/fontTable.xml><?xml version="1.0" encoding="utf-8"?>
@@ -3587,6 +4664,7 @@
     <w:rsid w:val="00124A54"/>
     <w:rsid w:val="004D1EC0"/>
     <w:rsid w:val="00AA258C"/>
+    <w:rsid w:val="00CF6B24"/>
   </w:rsids>
   <m:mathPr>
     <m:mathFont m:val="Cambria Math"/>

</xml_diff>